<commit_message>
V0.91(Clarified DMA in noOfStdsInSecs)
</commit_message>
<xml_diff>
--- a/WS02/Workshop-02.docx
+++ b/WS02/Workshop-02.docx
@@ -68,6 +68,12 @@
         <w:rPr>
           <w:rFonts w:ascii="Arial" w:hAnsi="Arial"/>
         </w:rPr>
+        <w:br/>
+      </w:r>
+      <w:r>
+        <w:rPr>
+          <w:rFonts w:ascii="Arial" w:hAnsi="Arial"/>
+        </w:rPr>
         <w:t>V0.</w:t>
       </w:r>
       <w:r>
@@ -80,14 +86,22 @@
         <w:rPr>
           <w:rFonts w:ascii="Arial" w:hAnsi="Arial"/>
         </w:rPr>
-        <w:t>(</w:t>
-      </w:r>
-      <w:r>
-        <w:rPr>
-          <w:rFonts w:ascii="Arial" w:hAnsi="Arial"/>
-        </w:rPr>
-        <w:t>DIY first draft</w:t>
-      </w:r>
+        <w:t xml:space="preserve">1(Clarified DMA in </w:t>
+      </w:r>
+      <w:r>
+        <w:rPr>
+          <w:rFonts w:ascii="Consolas" w:hAnsi="Consolas" w:cs="Consolas"/>
+          <w:i/>
+          <w:iCs/>
+          <w:color w:val="000000"/>
+          <w:sz w:val="22"/>
+          <w:szCs w:val="22"/>
+          <w:lang w:val="en-CA"/>
+        </w:rPr>
+        <w:t>noOfStdsInSecs</w:t>
+      </w:r>
+      <w:bookmarkStart w:id="0" w:name="_GoBack"/>
+      <w:bookmarkEnd w:id="0"/>
       <w:r>
         <w:rPr>
           <w:rFonts w:ascii="Arial" w:hAnsi="Arial"/>
@@ -859,20 +873,19 @@
           <w:sz w:val="28"/>
           <w:szCs w:val="28"/>
         </w:rPr>
-        <w:lastRenderedPageBreak/>
-        <w:t xml:space="preserve">You need to mention the workshop name or assignment name </w:t>
-      </w:r>
-      <w:proofErr w:type="gramStart"/>
-      <w:r>
+        <w:t>You need to mention the workshop name or assignment name and also the file name and the parts in which you received the code for help.</w:t>
+      </w:r>
+    </w:p>
+    <w:p>
+      <w:pPr>
+        <w:suppressAutoHyphens/>
         <w:rPr>
           <w:i/>
           <w:iCs/>
           <w:sz w:val="28"/>
           <w:szCs w:val="28"/>
         </w:rPr>
-        <w:t>and also</w:t>
-      </w:r>
-      <w:proofErr w:type="gramEnd"/>
+      </w:pPr>
       <w:r>
         <w:rPr>
           <w:i/>
@@ -880,26 +893,6 @@
           <w:sz w:val="28"/>
           <w:szCs w:val="28"/>
         </w:rPr>
-        <w:t xml:space="preserve"> the file name and the parts in which you received the code for help.</w:t>
-      </w:r>
-    </w:p>
-    <w:p>
-      <w:pPr>
-        <w:suppressAutoHyphens/>
-        <w:rPr>
-          <w:i/>
-          <w:iCs/>
-          <w:sz w:val="28"/>
-          <w:szCs w:val="28"/>
-        </w:rPr>
-      </w:pPr>
-      <w:r>
-        <w:rPr>
-          <w:i/>
-          <w:iCs/>
-          <w:sz w:val="28"/>
-          <w:szCs w:val="28"/>
-        </w:rPr>
         <w:t>Finally add your name and student number as signature.</w:t>
       </w:r>
     </w:p>
@@ -1139,7 +1132,7 @@
           <w:szCs w:val="28"/>
         </w:rPr>
       </w:pPr>
-      <w:bookmarkStart w:id="0" w:name="_Hlk19574415"/>
+      <w:bookmarkStart w:id="1" w:name="_Hlk19574415"/>
       <w:r>
         <w:rPr>
           <w:sz w:val="28"/>
@@ -1147,7 +1140,7 @@
         </w:rPr>
         <w:t>You can see the exact due dates of all assignments by adding -due after the submission command</w:t>
       </w:r>
-      <w:bookmarkEnd w:id="0"/>
+      <w:bookmarkEnd w:id="1"/>
       <w:r>
         <w:rPr>
           <w:sz w:val="28"/>
@@ -1623,31 +1616,7 @@
           <w:sz w:val="28"/>
           <w:szCs w:val="28"/>
         </w:rPr>
-        <w:t xml:space="preserve"> </w:t>
-      </w:r>
-      <w:r>
-        <w:rPr>
-          <w:rFonts w:ascii="Consolas" w:eastAsia="Times New Roman" w:hAnsi="Consolas" w:cs="Courier New"/>
-          <w:b/>
-          <w:bCs/>
-          <w:noProof/>
-          <w:color w:val="000000"/>
-          <w:sz w:val="28"/>
-          <w:szCs w:val="28"/>
-        </w:rPr>
-        <w:t>ws</w:t>
-      </w:r>
-      <w:r>
-        <w:rPr>
-          <w:rFonts w:ascii="Consolas" w:eastAsia="Times New Roman" w:hAnsi="Consolas" w:cs="Courier New"/>
-          <w:b/>
-          <w:bCs/>
-          <w:noProof/>
-          <w:color w:val="000000"/>
-          <w:sz w:val="28"/>
-          <w:szCs w:val="28"/>
-        </w:rPr>
-        <w:t xml:space="preserve"> &lt;ENTER&gt;</w:t>
+        <w:t xml:space="preserve"> ws &lt;ENTER&gt;</w:t>
       </w:r>
     </w:p>
     <w:p>
@@ -1656,7 +1625,6 @@
         <w:suppressAutoHyphens/>
       </w:pPr>
       <w:r>
-        <w:lastRenderedPageBreak/>
         <w:t xml:space="preserve">IN-LAB (30%) </w:t>
       </w:r>
     </w:p>
@@ -2426,7 +2394,6 @@
           <w:szCs w:val="28"/>
           <w:lang w:val="en-CA"/>
         </w:rPr>
-        <w:lastRenderedPageBreak/>
         <w:t>read</w:t>
       </w:r>
       <w:r>
@@ -3540,7 +3507,6 @@
           <w:szCs w:val="28"/>
           <w:lang w:val="en-CA"/>
         </w:rPr>
-        <w:lastRenderedPageBreak/>
         <w:t>void</w:t>
       </w:r>
       <w:r>
@@ -4098,34 +4064,12 @@
       <w:r>
         <w:rPr>
           <w:rFonts w:cstheme="minorHAnsi"/>
-          <w:strike/>
-          <w:color w:val="000000"/>
-          <w:sz w:val="28"/>
-          <w:szCs w:val="28"/>
-          <w:lang w:val="en-CA"/>
-        </w:rPr>
-        <w:t>subject</w:t>
-      </w:r>
-      <w:r>
-        <w:rPr>
-          <w:rFonts w:cstheme="minorHAnsi"/>
-          <w:strike/>
-          <w:color w:val="000000"/>
-          <w:sz w:val="28"/>
-          <w:szCs w:val="28"/>
-          <w:lang w:val="en-CA"/>
-        </w:rPr>
-        <w:t>s</w:t>
-      </w:r>
-      <w:r>
-        <w:rPr>
-          <w:rFonts w:cstheme="minorHAnsi"/>
-          <w:color w:val="000000"/>
-          <w:sz w:val="28"/>
-          <w:szCs w:val="28"/>
-          <w:lang w:val="en-CA"/>
-        </w:rPr>
-        <w:t xml:space="preserve"> sections</w:t>
+          <w:color w:val="000000"/>
+          <w:sz w:val="28"/>
+          <w:szCs w:val="28"/>
+          <w:lang w:val="en-CA"/>
+        </w:rPr>
+        <w:t>sections</w:t>
       </w:r>
       <w:r>
         <w:rPr>
@@ -4171,28 +4115,67 @@
           <w:szCs w:val="28"/>
           <w:lang w:val="en-CA"/>
         </w:rPr>
-        <w:t xml:space="preserve"> to the size of the integer you just read</w:t>
-      </w:r>
-      <w:r>
-        <w:rPr>
-          <w:rFonts w:cstheme="minorHAnsi"/>
-          <w:color w:val="000000"/>
-          <w:sz w:val="28"/>
-          <w:szCs w:val="28"/>
-          <w:lang w:val="en-CA"/>
-        </w:rPr>
-        <w:t xml:space="preserve"> (number of </w:t>
-      </w:r>
-      <w:r>
-        <w:rPr>
-          <w:rFonts w:cstheme="minorHAnsi"/>
-          <w:strike/>
-          <w:color w:val="000000"/>
-          <w:sz w:val="28"/>
-          <w:szCs w:val="28"/>
-          <w:lang w:val="en-CA"/>
-        </w:rPr>
-        <w:t>subjects</w:t>
+        <w:t xml:space="preserve"> </w:t>
+      </w:r>
+      <w:r>
+        <w:rPr>
+          <w:rFonts w:cstheme="minorHAnsi"/>
+          <w:color w:val="000000"/>
+          <w:sz w:val="28"/>
+          <w:szCs w:val="28"/>
+          <w:lang w:val="en-CA"/>
+        </w:rPr>
+        <w:t xml:space="preserve">in </w:t>
+      </w:r>
+      <w:r>
+        <w:rPr>
+          <w:rFonts w:ascii="Consolas" w:hAnsi="Consolas" w:cs="Consolas"/>
+          <w:i/>
+          <w:iCs/>
+          <w:color w:val="000000"/>
+          <w:lang w:val="en-CA"/>
+        </w:rPr>
+        <w:t>Sub.</w:t>
+      </w:r>
+      <w:r>
+        <w:rPr>
+          <w:rFonts w:ascii="Consolas" w:hAnsi="Consolas" w:cs="Consolas"/>
+          <w:i/>
+          <w:iCs/>
+          <w:color w:val="000000"/>
+          <w:lang w:val="en-CA"/>
+        </w:rPr>
+        <w:t>m_noOfStdsInSecs</w:t>
+      </w:r>
+      <w:r>
+        <w:rPr>
+          <w:rFonts w:cstheme="minorHAnsi"/>
+          <w:color w:val="000000"/>
+          <w:sz w:val="28"/>
+          <w:szCs w:val="28"/>
+          <w:lang w:val="en-CA"/>
+        </w:rPr>
+        <w:t xml:space="preserve"> </w:t>
+      </w:r>
+      <w:r>
+        <w:rPr>
+          <w:rFonts w:cstheme="minorHAnsi"/>
+          <w:color w:val="000000"/>
+          <w:sz w:val="28"/>
+          <w:szCs w:val="28"/>
+          <w:lang w:val="en-CA"/>
+        </w:rPr>
+        <w:t>to the size of the integer you just read</w:t>
+      </w:r>
+      <w:r>
+        <w:rPr>
+          <w:rFonts w:cstheme="minorHAnsi"/>
+          <w:color w:val="000000"/>
+          <w:sz w:val="28"/>
+          <w:szCs w:val="28"/>
+          <w:lang w:val="en-CA"/>
+        </w:rPr>
+        <w:t xml:space="preserve"> (number of</w:t>
       </w:r>
       <w:r>
         <w:rPr>
@@ -5060,7 +5043,6 @@
           <w:szCs w:val="28"/>
           <w:lang w:val="en-CA"/>
         </w:rPr>
-        <w:lastRenderedPageBreak/>
         <w:t xml:space="preserve">Report subject should print a </w:t>
       </w:r>
       <w:r>
@@ -6615,7 +6597,6 @@
           <w:szCs w:val="19"/>
           <w:lang w:val="en-CA"/>
         </w:rPr>
-        <w:lastRenderedPageBreak/>
         <w:t xml:space="preserve">   </w:t>
       </w:r>
       <w:proofErr w:type="spellStart"/>
@@ -6742,7 +6723,17 @@
           <w:szCs w:val="19"/>
           <w:lang w:val="en-CA"/>
         </w:rPr>
-        <w:t>Enter subject name: Intro to OOP using C++</w:t>
+        <w:t xml:space="preserve">Enter subject name: </w:t>
+      </w:r>
+      <w:r>
+        <w:rPr>
+          <w:rFonts w:ascii="Consolas" w:hAnsi="Consolas" w:cs="Consolas"/>
+          <w:color w:val="FF0000"/>
+          <w:sz w:val="19"/>
+          <w:szCs w:val="19"/>
+          <w:lang w:val="en-CA"/>
+        </w:rPr>
+        <w:t>Intro to OOP using C++</w:t>
       </w:r>
     </w:p>
     <w:p>
@@ -7716,7 +7707,6 @@
           <w:sz w:val="28"/>
           <w:szCs w:val="28"/>
         </w:rPr>
-        <w:lastRenderedPageBreak/>
         <w:t>~profname.proflastname/submit 244/</w:t>
       </w:r>
       <w:r>
@@ -8315,7 +8305,6 @@
           <w:szCs w:val="28"/>
           <w:lang w:val="en-CA"/>
         </w:rPr>
-        <w:lastRenderedPageBreak/>
         <w:t>void</w:t>
       </w:r>
       <w:r>
@@ -9674,7 +9663,6 @@
           <w:rFonts w:ascii="Consolas" w:hAnsi="Consolas" w:cs="Consolas"/>
           <w:color w:val="008000"/>
         </w:rPr>
-        <w:lastRenderedPageBreak/>
         <w:t>Enter the number of students in each one of the 2 sections:</w:t>
       </w:r>
     </w:p>
@@ -10889,16 +10877,6 @@
           <w:lang w:val="en-CA"/>
         </w:rPr>
         <w:br/>
-      </w:r>
-      <w:r>
-        <w:rPr>
-          <w:rFonts w:cstheme="minorHAnsi"/>
-          <w:color w:val="000000"/>
-          <w:sz w:val="28"/>
-          <w:szCs w:val="28"/>
-          <w:lang w:val="en-CA"/>
-        </w:rPr>
-        <w:lastRenderedPageBreak/>
         <w:t xml:space="preserve">-Finally delete the dynamically allocated array pointed by the </w:t>
       </w:r>
       <w:proofErr w:type="spellStart"/>
@@ -12356,13 +12334,12 @@
           <w:sz w:val="24"/>
           <w:szCs w:val="24"/>
         </w:rPr>
-        <w:lastRenderedPageBreak/>
         <w:t xml:space="preserve">OO programming 1: </w:t>
       </w:r>
       <w:r>
         <w:rPr>
           <w:rFonts w:ascii="Consolas" w:hAnsi="Consolas" w:cs="Consolas"/>
-          <w:color w:val="FF0000"/>
+          <w:color w:val="00B050"/>
           <w:sz w:val="24"/>
           <w:szCs w:val="24"/>
         </w:rPr>
@@ -12419,7 +12396,7 @@
       <w:r>
         <w:rPr>
           <w:rFonts w:ascii="Consolas" w:hAnsi="Consolas" w:cs="Consolas"/>
-          <w:color w:val="FF0000"/>
+          <w:color w:val="00B050"/>
           <w:sz w:val="24"/>
           <w:szCs w:val="24"/>
         </w:rPr>
@@ -12453,7 +12430,7 @@
       <w:r>
         <w:rPr>
           <w:rFonts w:ascii="Consolas" w:hAnsi="Consolas" w:cs="Consolas"/>
-          <w:color w:val="FF0000"/>
+          <w:color w:val="00B050"/>
           <w:sz w:val="24"/>
           <w:szCs w:val="24"/>
         </w:rPr>
@@ -13165,7 +13142,6 @@
           <w:sz w:val="28"/>
           <w:szCs w:val="28"/>
         </w:rPr>
-        <w:lastRenderedPageBreak/>
         <w:t>Important</w:t>
       </w:r>
       <w:r>
@@ -14023,7 +13999,6 @@
           <w:szCs w:val="24"/>
           <w:lang w:val="en-CA"/>
         </w:rPr>
-        <w:lastRenderedPageBreak/>
         <w:t>", plate number: "</w:t>
       </w:r>
       <w:r>
@@ -15126,7 +15101,6 @@
           <w:szCs w:val="24"/>
           <w:lang w:val="en-CA"/>
         </w:rPr>
-        <w:lastRenderedPageBreak/>
         <w:t>bool</w:t>
       </w:r>
       <w:r>
@@ -17117,7 +17091,6 @@
           <w:szCs w:val="19"/>
           <w:lang w:val="en-CA"/>
         </w:rPr>
-        <w:lastRenderedPageBreak/>
         <w:t xml:space="preserve">      </w:t>
       </w:r>
       <w:r>
@@ -21154,7 +21127,6 @@
           <w:szCs w:val="19"/>
           <w:lang w:val="en-CA"/>
         </w:rPr>
-        <w:lastRenderedPageBreak/>
         <w:t xml:space="preserve">   </w:t>
       </w:r>
       <w:r>
@@ -21177,8 +21149,6 @@
         </w:rPr>
         <w:t xml:space="preserve"> option;</w:t>
       </w:r>
-      <w:bookmarkStart w:id="1" w:name="_GoBack"/>
-      <w:bookmarkEnd w:id="1"/>
     </w:p>
     <w:p>
       <w:pPr>
@@ -21207,8 +21177,17 @@
     </w:p>
     <w:p>
       <w:pPr>
-        <w:pStyle w:val="Heading1"/>
-        <w:suppressAutoHyphens/>
+        <w:autoSpaceDE w:val="0"/>
+        <w:autoSpaceDN w:val="0"/>
+        <w:adjustRightInd w:val="0"/>
+        <w:spacing w:after="0" w:line="240" w:lineRule="auto"/>
+        <w:rPr>
+          <w:rFonts w:ascii="Consolas" w:hAnsi="Consolas" w:cs="Consolas"/>
+          <w:color w:val="000000"/>
+          <w:sz w:val="19"/>
+          <w:szCs w:val="19"/>
+          <w:lang w:val="en-CA"/>
+        </w:rPr>
       </w:pPr>
       <w:r>
         <w:rPr>
@@ -21219,23 +21198,2001 @@
       </w:r>
       <w:r>
         <w:rPr>
-          <w:sz w:val="28"/>
-          <w:szCs w:val="28"/>
+          <w:rFonts w:ascii="Cambria" w:eastAsia="Times New Roman" w:hAnsi="Cambria" w:cs="Arial"/>
+          <w:b/>
+          <w:bCs/>
+          <w:smallCaps/>
+          <w:color w:val="2E74B5" w:themeColor="accent1" w:themeShade="BF"/>
+          <w:sz w:val="36"/>
+          <w:szCs w:val="36"/>
+        </w:rPr>
+        <w:t>Sample Execution:</w:t>
+      </w:r>
+    </w:p>
+    <w:p>
+      <w:pPr>
+        <w:autoSpaceDE w:val="0"/>
+        <w:autoSpaceDN w:val="0"/>
+        <w:adjustRightInd w:val="0"/>
+        <w:spacing w:after="0" w:line="240" w:lineRule="auto"/>
+        <w:rPr>
+          <w:rFonts w:ascii="Consolas" w:hAnsi="Consolas" w:cs="Consolas"/>
+          <w:color w:val="000000"/>
+          <w:sz w:val="19"/>
+          <w:szCs w:val="19"/>
+          <w:lang w:val="en-CA"/>
+        </w:rPr>
+      </w:pPr>
+      <w:proofErr w:type="spellStart"/>
+      <w:r>
+        <w:rPr>
+          <w:rFonts w:ascii="Consolas" w:hAnsi="Consolas" w:cs="Consolas"/>
+          <w:color w:val="008000"/>
+          <w:sz w:val="19"/>
+          <w:szCs w:val="19"/>
+          <w:lang w:val="en-CA"/>
+        </w:rPr>
+        <w:t>SenePark</w:t>
+      </w:r>
+      <w:proofErr w:type="spellEnd"/>
+      <w:r>
+        <w:rPr>
+          <w:rFonts w:ascii="Consolas" w:hAnsi="Consolas" w:cs="Consolas"/>
+          <w:color w:val="008000"/>
+          <w:sz w:val="19"/>
+          <w:szCs w:val="19"/>
+          <w:lang w:val="en-CA"/>
+        </w:rPr>
+        <w:t xml:space="preserve"> Valet Parking</w:t>
+      </w:r>
+    </w:p>
+    <w:p>
+      <w:pPr>
+        <w:autoSpaceDE w:val="0"/>
+        <w:autoSpaceDN w:val="0"/>
+        <w:adjustRightInd w:val="0"/>
+        <w:spacing w:after="0" w:line="240" w:lineRule="auto"/>
+        <w:rPr>
+          <w:rFonts w:ascii="Consolas" w:hAnsi="Consolas" w:cs="Consolas"/>
+          <w:color w:val="000000"/>
+          <w:sz w:val="19"/>
+          <w:szCs w:val="19"/>
+          <w:lang w:val="en-CA"/>
+        </w:rPr>
+      </w:pPr>
+    </w:p>
+    <w:p>
+      <w:pPr>
+        <w:autoSpaceDE w:val="0"/>
+        <w:autoSpaceDN w:val="0"/>
+        <w:adjustRightInd w:val="0"/>
+        <w:spacing w:after="0" w:line="240" w:lineRule="auto"/>
+        <w:rPr>
+          <w:rFonts w:ascii="Consolas" w:hAnsi="Consolas" w:cs="Consolas"/>
+          <w:color w:val="000000"/>
+          <w:sz w:val="19"/>
+          <w:szCs w:val="19"/>
+          <w:lang w:val="en-CA"/>
+        </w:rPr>
+      </w:pPr>
+      <w:r>
+        <w:rPr>
+          <w:rFonts w:ascii="Consolas" w:hAnsi="Consolas" w:cs="Consolas"/>
+          <w:color w:val="008000"/>
+          <w:sz w:val="19"/>
+          <w:szCs w:val="19"/>
+          <w:lang w:val="en-CA"/>
+        </w:rPr>
+        <w:t>1- Open Parking</w:t>
+      </w:r>
+    </w:p>
+    <w:p>
+      <w:pPr>
+        <w:autoSpaceDE w:val="0"/>
+        <w:autoSpaceDN w:val="0"/>
+        <w:adjustRightInd w:val="0"/>
+        <w:spacing w:after="0" w:line="240" w:lineRule="auto"/>
+        <w:rPr>
+          <w:rFonts w:ascii="Consolas" w:hAnsi="Consolas" w:cs="Consolas"/>
+          <w:color w:val="000000"/>
+          <w:sz w:val="19"/>
+          <w:szCs w:val="19"/>
+          <w:lang w:val="en-CA"/>
+        </w:rPr>
+      </w:pPr>
+      <w:r>
+        <w:rPr>
+          <w:rFonts w:ascii="Consolas" w:hAnsi="Consolas" w:cs="Consolas"/>
+          <w:color w:val="008000"/>
+          <w:sz w:val="19"/>
+          <w:szCs w:val="19"/>
+          <w:lang w:val="en-CA"/>
+        </w:rPr>
+        <w:t>2- Park A Car</w:t>
+      </w:r>
+    </w:p>
+    <w:p>
+      <w:pPr>
+        <w:autoSpaceDE w:val="0"/>
+        <w:autoSpaceDN w:val="0"/>
+        <w:adjustRightInd w:val="0"/>
+        <w:spacing w:after="0" w:line="240" w:lineRule="auto"/>
+        <w:rPr>
+          <w:rFonts w:ascii="Consolas" w:hAnsi="Consolas" w:cs="Consolas"/>
+          <w:color w:val="000000"/>
+          <w:sz w:val="19"/>
+          <w:szCs w:val="19"/>
+          <w:lang w:val="en-CA"/>
+        </w:rPr>
+      </w:pPr>
+      <w:r>
+        <w:rPr>
+          <w:rFonts w:ascii="Consolas" w:hAnsi="Consolas" w:cs="Consolas"/>
+          <w:color w:val="008000"/>
+          <w:sz w:val="19"/>
+          <w:szCs w:val="19"/>
+          <w:lang w:val="en-CA"/>
+        </w:rPr>
+        <w:t>3- Return A Car</w:t>
+      </w:r>
+    </w:p>
+    <w:p>
+      <w:pPr>
+        <w:autoSpaceDE w:val="0"/>
+        <w:autoSpaceDN w:val="0"/>
+        <w:adjustRightInd w:val="0"/>
+        <w:spacing w:after="0" w:line="240" w:lineRule="auto"/>
+        <w:rPr>
+          <w:rFonts w:ascii="Consolas" w:hAnsi="Consolas" w:cs="Consolas"/>
+          <w:color w:val="000000"/>
+          <w:sz w:val="19"/>
+          <w:szCs w:val="19"/>
+          <w:lang w:val="en-CA"/>
+        </w:rPr>
+      </w:pPr>
+      <w:r>
+        <w:rPr>
+          <w:rFonts w:ascii="Consolas" w:hAnsi="Consolas" w:cs="Consolas"/>
+          <w:color w:val="008000"/>
+          <w:sz w:val="19"/>
+          <w:szCs w:val="19"/>
+          <w:lang w:val="en-CA"/>
+        </w:rPr>
+        <w:t>0- Close Parking</w:t>
+      </w:r>
+    </w:p>
+    <w:p>
+      <w:pPr>
+        <w:autoSpaceDE w:val="0"/>
+        <w:autoSpaceDN w:val="0"/>
+        <w:adjustRightInd w:val="0"/>
+        <w:spacing w:after="0" w:line="240" w:lineRule="auto"/>
+        <w:rPr>
+          <w:rFonts w:ascii="Consolas" w:hAnsi="Consolas" w:cs="Consolas"/>
+          <w:color w:val="000000"/>
+          <w:sz w:val="19"/>
+          <w:szCs w:val="19"/>
+          <w:lang w:val="en-CA"/>
+        </w:rPr>
+      </w:pPr>
+      <w:r>
+        <w:rPr>
+          <w:rFonts w:ascii="Consolas" w:hAnsi="Consolas" w:cs="Consolas"/>
+          <w:color w:val="008000"/>
+          <w:sz w:val="19"/>
+          <w:szCs w:val="19"/>
+          <w:lang w:val="en-CA"/>
+        </w:rPr>
+        <w:t xml:space="preserve">&gt; </w:t>
+      </w:r>
+      <w:r>
+        <w:rPr>
+          <w:rFonts w:ascii="Consolas" w:hAnsi="Consolas" w:cs="Consolas"/>
+          <w:b/>
+          <w:bCs/>
+          <w:color w:val="FF0000"/>
+          <w:sz w:val="20"/>
+          <w:szCs w:val="20"/>
+          <w:lang w:val="en-CA"/>
+        </w:rPr>
+        <w:t>2</w:t>
+      </w:r>
+    </w:p>
+    <w:p>
+      <w:pPr>
+        <w:autoSpaceDE w:val="0"/>
+        <w:autoSpaceDN w:val="0"/>
+        <w:adjustRightInd w:val="0"/>
+        <w:spacing w:after="0" w:line="240" w:lineRule="auto"/>
+        <w:rPr>
+          <w:rFonts w:ascii="Consolas" w:hAnsi="Consolas" w:cs="Consolas"/>
+          <w:color w:val="000000"/>
+          <w:sz w:val="19"/>
+          <w:szCs w:val="19"/>
+          <w:lang w:val="en-CA"/>
+        </w:rPr>
+      </w:pPr>
+      <w:r>
+        <w:rPr>
+          <w:rFonts w:ascii="Consolas" w:hAnsi="Consolas" w:cs="Consolas"/>
+          <w:color w:val="008000"/>
+          <w:sz w:val="19"/>
+          <w:szCs w:val="19"/>
+          <w:lang w:val="en-CA"/>
+        </w:rPr>
+        <w:t>Parking is closed!</w:t>
+      </w:r>
+    </w:p>
+    <w:p>
+      <w:pPr>
+        <w:autoSpaceDE w:val="0"/>
+        <w:autoSpaceDN w:val="0"/>
+        <w:adjustRightInd w:val="0"/>
+        <w:spacing w:after="0" w:line="240" w:lineRule="auto"/>
+        <w:rPr>
+          <w:rFonts w:ascii="Consolas" w:hAnsi="Consolas" w:cs="Consolas"/>
+          <w:color w:val="000000"/>
+          <w:sz w:val="19"/>
+          <w:szCs w:val="19"/>
+          <w:lang w:val="en-CA"/>
+        </w:rPr>
+      </w:pPr>
+      <w:r>
+        <w:rPr>
+          <w:rFonts w:ascii="Consolas" w:hAnsi="Consolas" w:cs="Consolas"/>
+          <w:color w:val="008000"/>
+          <w:sz w:val="19"/>
+          <w:szCs w:val="19"/>
+          <w:lang w:val="en-CA"/>
+        </w:rPr>
+        <w:t>1- Open Parking</w:t>
+      </w:r>
+    </w:p>
+    <w:p>
+      <w:pPr>
+        <w:autoSpaceDE w:val="0"/>
+        <w:autoSpaceDN w:val="0"/>
+        <w:adjustRightInd w:val="0"/>
+        <w:spacing w:after="0" w:line="240" w:lineRule="auto"/>
+        <w:rPr>
+          <w:rFonts w:ascii="Consolas" w:hAnsi="Consolas" w:cs="Consolas"/>
+          <w:color w:val="000000"/>
+          <w:sz w:val="19"/>
+          <w:szCs w:val="19"/>
+          <w:lang w:val="en-CA"/>
+        </w:rPr>
+      </w:pPr>
+      <w:r>
+        <w:rPr>
+          <w:rFonts w:ascii="Consolas" w:hAnsi="Consolas" w:cs="Consolas"/>
+          <w:color w:val="008000"/>
+          <w:sz w:val="19"/>
+          <w:szCs w:val="19"/>
+          <w:lang w:val="en-CA"/>
+        </w:rPr>
+        <w:t>2- Park A Car</w:t>
+      </w:r>
+    </w:p>
+    <w:p>
+      <w:pPr>
+        <w:autoSpaceDE w:val="0"/>
+        <w:autoSpaceDN w:val="0"/>
+        <w:adjustRightInd w:val="0"/>
+        <w:spacing w:after="0" w:line="240" w:lineRule="auto"/>
+        <w:rPr>
+          <w:rFonts w:ascii="Consolas" w:hAnsi="Consolas" w:cs="Consolas"/>
+          <w:color w:val="000000"/>
+          <w:sz w:val="19"/>
+          <w:szCs w:val="19"/>
+          <w:lang w:val="en-CA"/>
+        </w:rPr>
+      </w:pPr>
+      <w:r>
+        <w:rPr>
+          <w:rFonts w:ascii="Consolas" w:hAnsi="Consolas" w:cs="Consolas"/>
+          <w:color w:val="008000"/>
+          <w:sz w:val="19"/>
+          <w:szCs w:val="19"/>
+          <w:lang w:val="en-CA"/>
+        </w:rPr>
+        <w:t>3- Return A Car</w:t>
+      </w:r>
+    </w:p>
+    <w:p>
+      <w:pPr>
+        <w:autoSpaceDE w:val="0"/>
+        <w:autoSpaceDN w:val="0"/>
+        <w:adjustRightInd w:val="0"/>
+        <w:spacing w:after="0" w:line="240" w:lineRule="auto"/>
+        <w:rPr>
+          <w:rFonts w:ascii="Consolas" w:hAnsi="Consolas" w:cs="Consolas"/>
+          <w:color w:val="000000"/>
+          <w:sz w:val="19"/>
+          <w:szCs w:val="19"/>
+          <w:lang w:val="en-CA"/>
+        </w:rPr>
+      </w:pPr>
+      <w:r>
+        <w:rPr>
+          <w:rFonts w:ascii="Consolas" w:hAnsi="Consolas" w:cs="Consolas"/>
+          <w:color w:val="008000"/>
+          <w:sz w:val="19"/>
+          <w:szCs w:val="19"/>
+          <w:lang w:val="en-CA"/>
+        </w:rPr>
+        <w:t>0- Close Parking</w:t>
+      </w:r>
+    </w:p>
+    <w:p>
+      <w:pPr>
+        <w:autoSpaceDE w:val="0"/>
+        <w:autoSpaceDN w:val="0"/>
+        <w:adjustRightInd w:val="0"/>
+        <w:spacing w:after="0" w:line="240" w:lineRule="auto"/>
+        <w:rPr>
+          <w:rFonts w:ascii="Consolas" w:hAnsi="Consolas" w:cs="Consolas"/>
+          <w:color w:val="000000"/>
+          <w:sz w:val="19"/>
+          <w:szCs w:val="19"/>
+          <w:lang w:val="en-CA"/>
+        </w:rPr>
+      </w:pPr>
+      <w:r>
+        <w:rPr>
+          <w:rFonts w:ascii="Consolas" w:hAnsi="Consolas" w:cs="Consolas"/>
+          <w:color w:val="008000"/>
+          <w:sz w:val="19"/>
+          <w:szCs w:val="19"/>
+          <w:lang w:val="en-CA"/>
+        </w:rPr>
+        <w:t xml:space="preserve">&gt; </w:t>
+      </w:r>
+      <w:r>
+        <w:rPr>
+          <w:rFonts w:ascii="Consolas" w:hAnsi="Consolas" w:cs="Consolas"/>
+          <w:b/>
+          <w:bCs/>
+          <w:color w:val="FF0000"/>
+          <w:sz w:val="20"/>
+          <w:szCs w:val="20"/>
+          <w:lang w:val="en-CA"/>
+        </w:rPr>
+        <w:t>1</w:t>
+      </w:r>
+    </w:p>
+    <w:p>
+      <w:pPr>
+        <w:autoSpaceDE w:val="0"/>
+        <w:autoSpaceDN w:val="0"/>
+        <w:adjustRightInd w:val="0"/>
+        <w:spacing w:after="0" w:line="240" w:lineRule="auto"/>
+        <w:rPr>
+          <w:rFonts w:ascii="Consolas" w:hAnsi="Consolas" w:cs="Consolas"/>
+          <w:color w:val="000000"/>
+          <w:sz w:val="19"/>
+          <w:szCs w:val="19"/>
+          <w:lang w:val="en-CA"/>
+        </w:rPr>
+      </w:pPr>
+      <w:r>
+        <w:rPr>
+          <w:rFonts w:ascii="Consolas" w:hAnsi="Consolas" w:cs="Consolas"/>
+          <w:color w:val="008000"/>
+          <w:sz w:val="19"/>
+          <w:szCs w:val="19"/>
+          <w:lang w:val="en-CA"/>
+        </w:rPr>
+        <w:t>Please enter the number of available spots.</w:t>
+      </w:r>
+    </w:p>
+    <w:p>
+      <w:pPr>
+        <w:autoSpaceDE w:val="0"/>
+        <w:autoSpaceDN w:val="0"/>
+        <w:adjustRightInd w:val="0"/>
+        <w:spacing w:after="0" w:line="240" w:lineRule="auto"/>
+        <w:rPr>
+          <w:rFonts w:ascii="Consolas" w:hAnsi="Consolas" w:cs="Consolas"/>
+          <w:color w:val="000000"/>
+          <w:sz w:val="19"/>
+          <w:szCs w:val="19"/>
+          <w:lang w:val="en-CA"/>
+        </w:rPr>
+      </w:pPr>
+      <w:r>
+        <w:rPr>
+          <w:rFonts w:ascii="Consolas" w:hAnsi="Consolas" w:cs="Consolas"/>
+          <w:color w:val="008000"/>
+          <w:sz w:val="19"/>
+          <w:szCs w:val="19"/>
+          <w:lang w:val="en-CA"/>
+        </w:rPr>
+        <w:t xml:space="preserve">&gt; </w:t>
+      </w:r>
+      <w:r>
+        <w:rPr>
+          <w:rFonts w:ascii="Consolas" w:hAnsi="Consolas" w:cs="Consolas"/>
+          <w:b/>
+          <w:bCs/>
+          <w:color w:val="FF0000"/>
+          <w:sz w:val="20"/>
+          <w:szCs w:val="20"/>
+          <w:lang w:val="en-CA"/>
+        </w:rPr>
+        <w:t>3</w:t>
+      </w:r>
+    </w:p>
+    <w:p>
+      <w:pPr>
+        <w:autoSpaceDE w:val="0"/>
+        <w:autoSpaceDN w:val="0"/>
+        <w:adjustRightInd w:val="0"/>
+        <w:spacing w:after="0" w:line="240" w:lineRule="auto"/>
+        <w:rPr>
+          <w:rFonts w:ascii="Consolas" w:hAnsi="Consolas" w:cs="Consolas"/>
+          <w:color w:val="000000"/>
+          <w:sz w:val="19"/>
+          <w:szCs w:val="19"/>
+          <w:lang w:val="en-CA"/>
+        </w:rPr>
+      </w:pPr>
+      <w:r>
+        <w:rPr>
+          <w:rFonts w:ascii="Consolas" w:hAnsi="Consolas" w:cs="Consolas"/>
+          <w:color w:val="008000"/>
+          <w:sz w:val="19"/>
+          <w:szCs w:val="19"/>
+          <w:lang w:val="en-CA"/>
+        </w:rPr>
+        <w:t>1- Open Parking</w:t>
+      </w:r>
+    </w:p>
+    <w:p>
+      <w:pPr>
+        <w:autoSpaceDE w:val="0"/>
+        <w:autoSpaceDN w:val="0"/>
+        <w:adjustRightInd w:val="0"/>
+        <w:spacing w:after="0" w:line="240" w:lineRule="auto"/>
+        <w:rPr>
+          <w:rFonts w:ascii="Consolas" w:hAnsi="Consolas" w:cs="Consolas"/>
+          <w:color w:val="000000"/>
+          <w:sz w:val="19"/>
+          <w:szCs w:val="19"/>
+          <w:lang w:val="en-CA"/>
+        </w:rPr>
+      </w:pPr>
+      <w:r>
+        <w:rPr>
+          <w:rFonts w:ascii="Consolas" w:hAnsi="Consolas" w:cs="Consolas"/>
+          <w:color w:val="008000"/>
+          <w:sz w:val="19"/>
+          <w:szCs w:val="19"/>
+          <w:lang w:val="en-CA"/>
+        </w:rPr>
+        <w:t>2- Park A Car</w:t>
+      </w:r>
+    </w:p>
+    <w:p>
+      <w:pPr>
+        <w:autoSpaceDE w:val="0"/>
+        <w:autoSpaceDN w:val="0"/>
+        <w:adjustRightInd w:val="0"/>
+        <w:spacing w:after="0" w:line="240" w:lineRule="auto"/>
+        <w:rPr>
+          <w:rFonts w:ascii="Consolas" w:hAnsi="Consolas" w:cs="Consolas"/>
+          <w:color w:val="000000"/>
+          <w:sz w:val="19"/>
+          <w:szCs w:val="19"/>
+          <w:lang w:val="en-CA"/>
+        </w:rPr>
+      </w:pPr>
+      <w:r>
+        <w:rPr>
+          <w:rFonts w:ascii="Consolas" w:hAnsi="Consolas" w:cs="Consolas"/>
+          <w:color w:val="008000"/>
+          <w:sz w:val="19"/>
+          <w:szCs w:val="19"/>
+          <w:lang w:val="en-CA"/>
+        </w:rPr>
+        <w:t>3- Return A Car</w:t>
+      </w:r>
+    </w:p>
+    <w:p>
+      <w:pPr>
+        <w:autoSpaceDE w:val="0"/>
+        <w:autoSpaceDN w:val="0"/>
+        <w:adjustRightInd w:val="0"/>
+        <w:spacing w:after="0" w:line="240" w:lineRule="auto"/>
+        <w:rPr>
+          <w:rFonts w:ascii="Consolas" w:hAnsi="Consolas" w:cs="Consolas"/>
+          <w:color w:val="000000"/>
+          <w:sz w:val="19"/>
+          <w:szCs w:val="19"/>
+          <w:lang w:val="en-CA"/>
+        </w:rPr>
+      </w:pPr>
+      <w:r>
+        <w:rPr>
+          <w:rFonts w:ascii="Consolas" w:hAnsi="Consolas" w:cs="Consolas"/>
+          <w:color w:val="008000"/>
+          <w:sz w:val="19"/>
+          <w:szCs w:val="19"/>
+          <w:lang w:val="en-CA"/>
+        </w:rPr>
+        <w:t>0- Close Parking</w:t>
+      </w:r>
+    </w:p>
+    <w:p>
+      <w:pPr>
+        <w:autoSpaceDE w:val="0"/>
+        <w:autoSpaceDN w:val="0"/>
+        <w:adjustRightInd w:val="0"/>
+        <w:spacing w:after="0" w:line="240" w:lineRule="auto"/>
+        <w:rPr>
+          <w:rFonts w:ascii="Consolas" w:hAnsi="Consolas" w:cs="Consolas"/>
+          <w:color w:val="000000"/>
+          <w:sz w:val="19"/>
+          <w:szCs w:val="19"/>
+          <w:lang w:val="en-CA"/>
+        </w:rPr>
+      </w:pPr>
+      <w:r>
+        <w:rPr>
+          <w:rFonts w:ascii="Consolas" w:hAnsi="Consolas" w:cs="Consolas"/>
+          <w:color w:val="008000"/>
+          <w:sz w:val="19"/>
+          <w:szCs w:val="19"/>
+          <w:lang w:val="en-CA"/>
+        </w:rPr>
+        <w:t xml:space="preserve">&gt; </w:t>
+      </w:r>
+      <w:r>
+        <w:rPr>
+          <w:rFonts w:ascii="Consolas" w:hAnsi="Consolas" w:cs="Consolas"/>
+          <w:b/>
+          <w:bCs/>
+          <w:color w:val="FF0000"/>
+          <w:sz w:val="20"/>
+          <w:szCs w:val="20"/>
+          <w:lang w:val="en-CA"/>
+        </w:rPr>
+        <w:t>3</w:t>
+      </w:r>
+    </w:p>
+    <w:p>
+      <w:pPr>
+        <w:autoSpaceDE w:val="0"/>
+        <w:autoSpaceDN w:val="0"/>
+        <w:adjustRightInd w:val="0"/>
+        <w:spacing w:after="0" w:line="240" w:lineRule="auto"/>
+        <w:rPr>
+          <w:rFonts w:ascii="Consolas" w:hAnsi="Consolas" w:cs="Consolas"/>
+          <w:color w:val="000000"/>
+          <w:sz w:val="19"/>
+          <w:szCs w:val="19"/>
+          <w:lang w:val="en-CA"/>
+        </w:rPr>
+      </w:pPr>
+      <w:r>
+        <w:rPr>
+          <w:rFonts w:ascii="Consolas" w:hAnsi="Consolas" w:cs="Consolas"/>
+          <w:color w:val="008000"/>
+          <w:sz w:val="19"/>
+          <w:szCs w:val="19"/>
+          <w:lang w:val="en-CA"/>
+        </w:rPr>
+        <w:t>What is your spot number?</w:t>
+      </w:r>
+    </w:p>
+    <w:p>
+      <w:pPr>
+        <w:autoSpaceDE w:val="0"/>
+        <w:autoSpaceDN w:val="0"/>
+        <w:adjustRightInd w:val="0"/>
+        <w:spacing w:after="0" w:line="240" w:lineRule="auto"/>
+        <w:rPr>
+          <w:rFonts w:ascii="Consolas" w:hAnsi="Consolas" w:cs="Consolas"/>
+          <w:color w:val="000000"/>
+          <w:sz w:val="19"/>
+          <w:szCs w:val="19"/>
+          <w:lang w:val="en-CA"/>
+        </w:rPr>
+      </w:pPr>
+      <w:r>
+        <w:rPr>
+          <w:rFonts w:ascii="Consolas" w:hAnsi="Consolas" w:cs="Consolas"/>
+          <w:color w:val="008000"/>
+          <w:sz w:val="19"/>
+          <w:szCs w:val="19"/>
+          <w:lang w:val="en-CA"/>
+        </w:rPr>
+        <w:t xml:space="preserve">&gt; </w:t>
+      </w:r>
+      <w:r>
+        <w:rPr>
+          <w:rFonts w:ascii="Consolas" w:hAnsi="Consolas" w:cs="Consolas"/>
+          <w:b/>
+          <w:bCs/>
+          <w:color w:val="FF0000"/>
+          <w:sz w:val="20"/>
+          <w:szCs w:val="20"/>
+          <w:lang w:val="en-CA"/>
+        </w:rPr>
+        <w:t>2</w:t>
+      </w:r>
+    </w:p>
+    <w:p>
+      <w:pPr>
+        <w:autoSpaceDE w:val="0"/>
+        <w:autoSpaceDN w:val="0"/>
+        <w:adjustRightInd w:val="0"/>
+        <w:spacing w:after="0" w:line="240" w:lineRule="auto"/>
+        <w:rPr>
+          <w:rFonts w:ascii="Consolas" w:hAnsi="Consolas" w:cs="Consolas"/>
+          <w:color w:val="000000"/>
+          <w:sz w:val="19"/>
+          <w:szCs w:val="19"/>
+          <w:lang w:val="en-CA"/>
+        </w:rPr>
+      </w:pPr>
+      <w:r>
+        <w:rPr>
+          <w:rFonts w:ascii="Consolas" w:hAnsi="Consolas" w:cs="Consolas"/>
+          <w:color w:val="008000"/>
+          <w:sz w:val="19"/>
+          <w:szCs w:val="19"/>
+          <w:lang w:val="en-CA"/>
+        </w:rPr>
+        <w:t>There is no car parked at spot 2</w:t>
+      </w:r>
+    </w:p>
+    <w:p>
+      <w:pPr>
+        <w:autoSpaceDE w:val="0"/>
+        <w:autoSpaceDN w:val="0"/>
+        <w:adjustRightInd w:val="0"/>
+        <w:spacing w:after="0" w:line="240" w:lineRule="auto"/>
+        <w:rPr>
+          <w:rFonts w:ascii="Consolas" w:hAnsi="Consolas" w:cs="Consolas"/>
+          <w:color w:val="000000"/>
+          <w:sz w:val="19"/>
+          <w:szCs w:val="19"/>
+          <w:lang w:val="en-CA"/>
+        </w:rPr>
+      </w:pPr>
+      <w:r>
+        <w:rPr>
+          <w:rFonts w:ascii="Consolas" w:hAnsi="Consolas" w:cs="Consolas"/>
+          <w:color w:val="008000"/>
+          <w:sz w:val="19"/>
+          <w:szCs w:val="19"/>
+          <w:lang w:val="en-CA"/>
+        </w:rPr>
+        <w:t>1- Open Parking</w:t>
+      </w:r>
+    </w:p>
+    <w:p>
+      <w:pPr>
+        <w:autoSpaceDE w:val="0"/>
+        <w:autoSpaceDN w:val="0"/>
+        <w:adjustRightInd w:val="0"/>
+        <w:spacing w:after="0" w:line="240" w:lineRule="auto"/>
+        <w:rPr>
+          <w:rFonts w:ascii="Consolas" w:hAnsi="Consolas" w:cs="Consolas"/>
+          <w:color w:val="000000"/>
+          <w:sz w:val="19"/>
+          <w:szCs w:val="19"/>
+          <w:lang w:val="en-CA"/>
+        </w:rPr>
+      </w:pPr>
+      <w:r>
+        <w:rPr>
+          <w:rFonts w:ascii="Consolas" w:hAnsi="Consolas" w:cs="Consolas"/>
+          <w:color w:val="008000"/>
+          <w:sz w:val="19"/>
+          <w:szCs w:val="19"/>
+          <w:lang w:val="en-CA"/>
+        </w:rPr>
+        <w:t>2- Park A Car</w:t>
+      </w:r>
+    </w:p>
+    <w:p>
+      <w:pPr>
+        <w:autoSpaceDE w:val="0"/>
+        <w:autoSpaceDN w:val="0"/>
+        <w:adjustRightInd w:val="0"/>
+        <w:spacing w:after="0" w:line="240" w:lineRule="auto"/>
+        <w:rPr>
+          <w:rFonts w:ascii="Consolas" w:hAnsi="Consolas" w:cs="Consolas"/>
+          <w:color w:val="000000"/>
+          <w:sz w:val="19"/>
+          <w:szCs w:val="19"/>
+          <w:lang w:val="en-CA"/>
+        </w:rPr>
+      </w:pPr>
+      <w:r>
+        <w:rPr>
+          <w:rFonts w:ascii="Consolas" w:hAnsi="Consolas" w:cs="Consolas"/>
+          <w:color w:val="008000"/>
+          <w:sz w:val="19"/>
+          <w:szCs w:val="19"/>
+          <w:lang w:val="en-CA"/>
+        </w:rPr>
+        <w:t>3- Return A Car</w:t>
+      </w:r>
+    </w:p>
+    <w:p>
+      <w:pPr>
+        <w:autoSpaceDE w:val="0"/>
+        <w:autoSpaceDN w:val="0"/>
+        <w:adjustRightInd w:val="0"/>
+        <w:spacing w:after="0" w:line="240" w:lineRule="auto"/>
+        <w:rPr>
+          <w:rFonts w:ascii="Consolas" w:hAnsi="Consolas" w:cs="Consolas"/>
+          <w:color w:val="000000"/>
+          <w:sz w:val="19"/>
+          <w:szCs w:val="19"/>
+          <w:lang w:val="en-CA"/>
+        </w:rPr>
+      </w:pPr>
+      <w:r>
+        <w:rPr>
+          <w:rFonts w:ascii="Consolas" w:hAnsi="Consolas" w:cs="Consolas"/>
+          <w:color w:val="008000"/>
+          <w:sz w:val="19"/>
+          <w:szCs w:val="19"/>
+          <w:lang w:val="en-CA"/>
+        </w:rPr>
+        <w:t>0- Close Parking</w:t>
+      </w:r>
+    </w:p>
+    <w:p>
+      <w:pPr>
+        <w:autoSpaceDE w:val="0"/>
+        <w:autoSpaceDN w:val="0"/>
+        <w:adjustRightInd w:val="0"/>
+        <w:spacing w:after="0" w:line="240" w:lineRule="auto"/>
+        <w:rPr>
+          <w:rFonts w:ascii="Consolas" w:hAnsi="Consolas" w:cs="Consolas"/>
+          <w:color w:val="000000"/>
+          <w:sz w:val="19"/>
+          <w:szCs w:val="19"/>
+          <w:lang w:val="en-CA"/>
+        </w:rPr>
+      </w:pPr>
+      <w:r>
+        <w:rPr>
+          <w:rFonts w:ascii="Consolas" w:hAnsi="Consolas" w:cs="Consolas"/>
+          <w:color w:val="008000"/>
+          <w:sz w:val="19"/>
+          <w:szCs w:val="19"/>
+          <w:lang w:val="en-CA"/>
+        </w:rPr>
+        <w:t xml:space="preserve">&gt; </w:t>
+      </w:r>
+      <w:r>
+        <w:rPr>
+          <w:rFonts w:ascii="Consolas" w:hAnsi="Consolas" w:cs="Consolas"/>
+          <w:b/>
+          <w:bCs/>
+          <w:color w:val="FF0000"/>
+          <w:sz w:val="20"/>
+          <w:szCs w:val="20"/>
+          <w:lang w:val="en-CA"/>
+        </w:rPr>
+        <w:t>2</w:t>
+      </w:r>
+    </w:p>
+    <w:p>
+      <w:pPr>
+        <w:autoSpaceDE w:val="0"/>
+        <w:autoSpaceDN w:val="0"/>
+        <w:adjustRightInd w:val="0"/>
+        <w:spacing w:after="0" w:line="240" w:lineRule="auto"/>
+        <w:rPr>
+          <w:rFonts w:ascii="Consolas" w:hAnsi="Consolas" w:cs="Consolas"/>
+          <w:color w:val="000000"/>
+          <w:sz w:val="19"/>
+          <w:szCs w:val="19"/>
+          <w:lang w:val="en-CA"/>
+        </w:rPr>
+      </w:pPr>
+      <w:r>
+        <w:rPr>
+          <w:rFonts w:ascii="Consolas" w:hAnsi="Consolas" w:cs="Consolas"/>
+          <w:color w:val="008000"/>
+          <w:sz w:val="19"/>
+          <w:szCs w:val="19"/>
+          <w:lang w:val="en-CA"/>
+        </w:rPr>
+        <w:t xml:space="preserve">Make and Model: </w:t>
+      </w:r>
+      <w:r>
+        <w:rPr>
+          <w:rFonts w:ascii="Consolas" w:hAnsi="Consolas" w:cs="Consolas"/>
+          <w:b/>
+          <w:bCs/>
+          <w:color w:val="FF0000"/>
+          <w:sz w:val="20"/>
+          <w:szCs w:val="20"/>
+          <w:lang w:val="en-CA"/>
+        </w:rPr>
+        <w:t>BMW 320</w:t>
+      </w:r>
+    </w:p>
+    <w:p>
+      <w:pPr>
+        <w:autoSpaceDE w:val="0"/>
+        <w:autoSpaceDN w:val="0"/>
+        <w:adjustRightInd w:val="0"/>
+        <w:spacing w:after="0" w:line="240" w:lineRule="auto"/>
+        <w:rPr>
+          <w:rFonts w:ascii="Consolas" w:hAnsi="Consolas" w:cs="Consolas"/>
+          <w:color w:val="000000"/>
+          <w:sz w:val="19"/>
+          <w:szCs w:val="19"/>
+          <w:lang w:val="en-CA"/>
+        </w:rPr>
+      </w:pPr>
+      <w:r>
+        <w:rPr>
+          <w:rFonts w:ascii="Consolas" w:hAnsi="Consolas" w:cs="Consolas"/>
+          <w:color w:val="008000"/>
+          <w:sz w:val="19"/>
+          <w:szCs w:val="19"/>
+          <w:lang w:val="en-CA"/>
+        </w:rPr>
+        <w:t xml:space="preserve">License Plate: </w:t>
+      </w:r>
+      <w:r>
+        <w:rPr>
+          <w:rFonts w:ascii="Consolas" w:hAnsi="Consolas" w:cs="Consolas"/>
+          <w:b/>
+          <w:bCs/>
+          <w:color w:val="FF0000"/>
+          <w:sz w:val="20"/>
+          <w:szCs w:val="20"/>
+          <w:lang w:val="en-CA"/>
+        </w:rPr>
+        <w:t>ABC123</w:t>
+      </w:r>
+    </w:p>
+    <w:p>
+      <w:pPr>
+        <w:autoSpaceDE w:val="0"/>
+        <w:autoSpaceDN w:val="0"/>
+        <w:adjustRightInd w:val="0"/>
+        <w:spacing w:after="0" w:line="240" w:lineRule="auto"/>
+        <w:rPr>
+          <w:rFonts w:ascii="Consolas" w:hAnsi="Consolas" w:cs="Consolas"/>
+          <w:color w:val="000000"/>
+          <w:sz w:val="19"/>
+          <w:szCs w:val="19"/>
+          <w:lang w:val="en-CA"/>
+        </w:rPr>
+      </w:pPr>
+      <w:r>
+        <w:rPr>
+          <w:rFonts w:ascii="Consolas" w:hAnsi="Consolas" w:cs="Consolas"/>
+          <w:color w:val="008000"/>
+          <w:sz w:val="19"/>
+          <w:szCs w:val="19"/>
+          <w:lang w:val="en-CA"/>
+        </w:rPr>
+        <w:t>Your car is parked in spot number 1</w:t>
+      </w:r>
+    </w:p>
+    <w:p>
+      <w:pPr>
+        <w:autoSpaceDE w:val="0"/>
+        <w:autoSpaceDN w:val="0"/>
+        <w:adjustRightInd w:val="0"/>
+        <w:spacing w:after="0" w:line="240" w:lineRule="auto"/>
+        <w:rPr>
+          <w:rFonts w:ascii="Consolas" w:hAnsi="Consolas" w:cs="Consolas"/>
+          <w:color w:val="000000"/>
+          <w:sz w:val="19"/>
+          <w:szCs w:val="19"/>
+          <w:lang w:val="en-CA"/>
+        </w:rPr>
+      </w:pPr>
+      <w:r>
+        <w:rPr>
+          <w:rFonts w:ascii="Consolas" w:hAnsi="Consolas" w:cs="Consolas"/>
+          <w:color w:val="008000"/>
+          <w:sz w:val="19"/>
+          <w:szCs w:val="19"/>
+          <w:lang w:val="en-CA"/>
+        </w:rPr>
+        <w:t>1- Open Parking</w:t>
+      </w:r>
+    </w:p>
+    <w:p>
+      <w:pPr>
+        <w:autoSpaceDE w:val="0"/>
+        <w:autoSpaceDN w:val="0"/>
+        <w:adjustRightInd w:val="0"/>
+        <w:spacing w:after="0" w:line="240" w:lineRule="auto"/>
+        <w:rPr>
+          <w:rFonts w:ascii="Consolas" w:hAnsi="Consolas" w:cs="Consolas"/>
+          <w:color w:val="000000"/>
+          <w:sz w:val="19"/>
+          <w:szCs w:val="19"/>
+          <w:lang w:val="en-CA"/>
+        </w:rPr>
+      </w:pPr>
+      <w:r>
+        <w:rPr>
+          <w:rFonts w:ascii="Consolas" w:hAnsi="Consolas" w:cs="Consolas"/>
+          <w:color w:val="008000"/>
+          <w:sz w:val="19"/>
+          <w:szCs w:val="19"/>
+          <w:lang w:val="en-CA"/>
+        </w:rPr>
+        <w:t>2- Park A Car</w:t>
+      </w:r>
+    </w:p>
+    <w:p>
+      <w:pPr>
+        <w:autoSpaceDE w:val="0"/>
+        <w:autoSpaceDN w:val="0"/>
+        <w:adjustRightInd w:val="0"/>
+        <w:spacing w:after="0" w:line="240" w:lineRule="auto"/>
+        <w:rPr>
+          <w:rFonts w:ascii="Consolas" w:hAnsi="Consolas" w:cs="Consolas"/>
+          <w:color w:val="000000"/>
+          <w:sz w:val="19"/>
+          <w:szCs w:val="19"/>
+          <w:lang w:val="en-CA"/>
+        </w:rPr>
+      </w:pPr>
+      <w:r>
+        <w:rPr>
+          <w:rFonts w:ascii="Consolas" w:hAnsi="Consolas" w:cs="Consolas"/>
+          <w:color w:val="008000"/>
+          <w:sz w:val="19"/>
+          <w:szCs w:val="19"/>
+          <w:lang w:val="en-CA"/>
+        </w:rPr>
+        <w:t>3- Return A Car</w:t>
+      </w:r>
+    </w:p>
+    <w:p>
+      <w:pPr>
+        <w:autoSpaceDE w:val="0"/>
+        <w:autoSpaceDN w:val="0"/>
+        <w:adjustRightInd w:val="0"/>
+        <w:spacing w:after="0" w:line="240" w:lineRule="auto"/>
+        <w:rPr>
+          <w:rFonts w:ascii="Consolas" w:hAnsi="Consolas" w:cs="Consolas"/>
+          <w:color w:val="000000"/>
+          <w:sz w:val="19"/>
+          <w:szCs w:val="19"/>
+          <w:lang w:val="en-CA"/>
+        </w:rPr>
+      </w:pPr>
+      <w:r>
+        <w:rPr>
+          <w:rFonts w:ascii="Consolas" w:hAnsi="Consolas" w:cs="Consolas"/>
+          <w:color w:val="008000"/>
+          <w:sz w:val="19"/>
+          <w:szCs w:val="19"/>
+          <w:lang w:val="en-CA"/>
+        </w:rPr>
+        <w:t>0- Close Parking</w:t>
+      </w:r>
+    </w:p>
+    <w:p>
+      <w:pPr>
+        <w:autoSpaceDE w:val="0"/>
+        <w:autoSpaceDN w:val="0"/>
+        <w:adjustRightInd w:val="0"/>
+        <w:spacing w:after="0" w:line="240" w:lineRule="auto"/>
+        <w:rPr>
+          <w:rFonts w:ascii="Consolas" w:hAnsi="Consolas" w:cs="Consolas"/>
+          <w:color w:val="000000"/>
+          <w:sz w:val="19"/>
+          <w:szCs w:val="19"/>
+          <w:lang w:val="en-CA"/>
+        </w:rPr>
+      </w:pPr>
+      <w:r>
+        <w:rPr>
+          <w:rFonts w:ascii="Consolas" w:hAnsi="Consolas" w:cs="Consolas"/>
+          <w:color w:val="008000"/>
+          <w:sz w:val="19"/>
+          <w:szCs w:val="19"/>
+          <w:lang w:val="en-CA"/>
+        </w:rPr>
+        <w:t xml:space="preserve">&gt; </w:t>
+      </w:r>
+      <w:r>
+        <w:rPr>
+          <w:rFonts w:ascii="Consolas" w:hAnsi="Consolas" w:cs="Consolas"/>
+          <w:b/>
+          <w:bCs/>
+          <w:color w:val="FF0000"/>
+          <w:sz w:val="20"/>
+          <w:szCs w:val="20"/>
+          <w:lang w:val="en-CA"/>
+        </w:rPr>
+        <w:t>2</w:t>
+      </w:r>
+    </w:p>
+    <w:p>
+      <w:pPr>
+        <w:autoSpaceDE w:val="0"/>
+        <w:autoSpaceDN w:val="0"/>
+        <w:adjustRightInd w:val="0"/>
+        <w:spacing w:after="0" w:line="240" w:lineRule="auto"/>
+        <w:rPr>
+          <w:rFonts w:ascii="Consolas" w:hAnsi="Consolas" w:cs="Consolas"/>
+          <w:color w:val="000000"/>
+          <w:sz w:val="19"/>
+          <w:szCs w:val="19"/>
+          <w:lang w:val="en-CA"/>
+        </w:rPr>
+      </w:pPr>
+      <w:r>
+        <w:rPr>
+          <w:rFonts w:ascii="Consolas" w:hAnsi="Consolas" w:cs="Consolas"/>
+          <w:color w:val="008000"/>
+          <w:sz w:val="19"/>
+          <w:szCs w:val="19"/>
+          <w:lang w:val="en-CA"/>
+        </w:rPr>
+        <w:t xml:space="preserve">Make and Model: </w:t>
+      </w:r>
+      <w:r>
+        <w:rPr>
+          <w:rFonts w:ascii="Consolas" w:hAnsi="Consolas" w:cs="Consolas"/>
+          <w:b/>
+          <w:bCs/>
+          <w:color w:val="FF0000"/>
+          <w:sz w:val="20"/>
+          <w:szCs w:val="20"/>
+          <w:lang w:val="en-CA"/>
+        </w:rPr>
+        <w:t>Tesla Model 3</w:t>
+      </w:r>
+    </w:p>
+    <w:p>
+      <w:pPr>
+        <w:autoSpaceDE w:val="0"/>
+        <w:autoSpaceDN w:val="0"/>
+        <w:adjustRightInd w:val="0"/>
+        <w:spacing w:after="0" w:line="240" w:lineRule="auto"/>
+        <w:rPr>
+          <w:rFonts w:ascii="Consolas" w:hAnsi="Consolas" w:cs="Consolas"/>
+          <w:color w:val="000000"/>
+          <w:sz w:val="19"/>
+          <w:szCs w:val="19"/>
+          <w:lang w:val="en-CA"/>
+        </w:rPr>
+      </w:pPr>
+      <w:r>
+        <w:rPr>
+          <w:rFonts w:ascii="Consolas" w:hAnsi="Consolas" w:cs="Consolas"/>
+          <w:color w:val="008000"/>
+          <w:sz w:val="19"/>
+          <w:szCs w:val="19"/>
+          <w:lang w:val="en-CA"/>
+        </w:rPr>
+        <w:t xml:space="preserve">License Plate: </w:t>
+      </w:r>
+      <w:r>
+        <w:rPr>
+          <w:rFonts w:ascii="Consolas" w:hAnsi="Consolas" w:cs="Consolas"/>
+          <w:b/>
+          <w:bCs/>
+          <w:color w:val="FF0000"/>
+          <w:sz w:val="20"/>
+          <w:szCs w:val="20"/>
+          <w:lang w:val="en-CA"/>
+        </w:rPr>
+        <w:t>GVXT123</w:t>
+      </w:r>
+    </w:p>
+    <w:p>
+      <w:pPr>
+        <w:autoSpaceDE w:val="0"/>
+        <w:autoSpaceDN w:val="0"/>
+        <w:adjustRightInd w:val="0"/>
+        <w:spacing w:after="0" w:line="240" w:lineRule="auto"/>
+        <w:rPr>
+          <w:rFonts w:ascii="Consolas" w:hAnsi="Consolas" w:cs="Consolas"/>
+          <w:color w:val="000000"/>
+          <w:sz w:val="19"/>
+          <w:szCs w:val="19"/>
+          <w:lang w:val="en-CA"/>
+        </w:rPr>
+      </w:pPr>
+      <w:r>
+        <w:rPr>
+          <w:rFonts w:ascii="Consolas" w:hAnsi="Consolas" w:cs="Consolas"/>
+          <w:color w:val="008000"/>
+          <w:sz w:val="19"/>
+          <w:szCs w:val="19"/>
+          <w:lang w:val="en-CA"/>
+        </w:rPr>
+        <w:t>Your car is parked in spot number 2</w:t>
+      </w:r>
+    </w:p>
+    <w:p>
+      <w:pPr>
+        <w:autoSpaceDE w:val="0"/>
+        <w:autoSpaceDN w:val="0"/>
+        <w:adjustRightInd w:val="0"/>
+        <w:spacing w:after="0" w:line="240" w:lineRule="auto"/>
+        <w:rPr>
+          <w:rFonts w:ascii="Consolas" w:hAnsi="Consolas" w:cs="Consolas"/>
+          <w:color w:val="000000"/>
+          <w:sz w:val="19"/>
+          <w:szCs w:val="19"/>
+          <w:lang w:val="en-CA"/>
+        </w:rPr>
+      </w:pPr>
+      <w:r>
+        <w:rPr>
+          <w:rFonts w:ascii="Consolas" w:hAnsi="Consolas" w:cs="Consolas"/>
+          <w:color w:val="008000"/>
+          <w:sz w:val="19"/>
+          <w:szCs w:val="19"/>
+          <w:lang w:val="en-CA"/>
+        </w:rPr>
+        <w:t>1- Open Parking</w:t>
+      </w:r>
+    </w:p>
+    <w:p>
+      <w:pPr>
+        <w:autoSpaceDE w:val="0"/>
+        <w:autoSpaceDN w:val="0"/>
+        <w:adjustRightInd w:val="0"/>
+        <w:spacing w:after="0" w:line="240" w:lineRule="auto"/>
+        <w:rPr>
+          <w:rFonts w:ascii="Consolas" w:hAnsi="Consolas" w:cs="Consolas"/>
+          <w:color w:val="000000"/>
+          <w:sz w:val="19"/>
+          <w:szCs w:val="19"/>
+          <w:lang w:val="en-CA"/>
+        </w:rPr>
+      </w:pPr>
+      <w:r>
+        <w:rPr>
+          <w:rFonts w:ascii="Consolas" w:hAnsi="Consolas" w:cs="Consolas"/>
+          <w:color w:val="008000"/>
+          <w:sz w:val="19"/>
+          <w:szCs w:val="19"/>
+          <w:lang w:val="en-CA"/>
+        </w:rPr>
+        <w:t>2- Park A Car</w:t>
+      </w:r>
+    </w:p>
+    <w:p>
+      <w:pPr>
+        <w:autoSpaceDE w:val="0"/>
+        <w:autoSpaceDN w:val="0"/>
+        <w:adjustRightInd w:val="0"/>
+        <w:spacing w:after="0" w:line="240" w:lineRule="auto"/>
+        <w:rPr>
+          <w:rFonts w:ascii="Consolas" w:hAnsi="Consolas" w:cs="Consolas"/>
+          <w:color w:val="000000"/>
+          <w:sz w:val="19"/>
+          <w:szCs w:val="19"/>
+          <w:lang w:val="en-CA"/>
+        </w:rPr>
+      </w:pPr>
+      <w:r>
+        <w:rPr>
+          <w:rFonts w:ascii="Consolas" w:hAnsi="Consolas" w:cs="Consolas"/>
+          <w:color w:val="008000"/>
+          <w:sz w:val="19"/>
+          <w:szCs w:val="19"/>
+          <w:lang w:val="en-CA"/>
+        </w:rPr>
+        <w:t>3- Return A Car</w:t>
+      </w:r>
+    </w:p>
+    <w:p>
+      <w:pPr>
+        <w:autoSpaceDE w:val="0"/>
+        <w:autoSpaceDN w:val="0"/>
+        <w:adjustRightInd w:val="0"/>
+        <w:spacing w:after="0" w:line="240" w:lineRule="auto"/>
+        <w:rPr>
+          <w:rFonts w:ascii="Consolas" w:hAnsi="Consolas" w:cs="Consolas"/>
+          <w:color w:val="000000"/>
+          <w:sz w:val="19"/>
+          <w:szCs w:val="19"/>
+          <w:lang w:val="en-CA"/>
+        </w:rPr>
+      </w:pPr>
+      <w:r>
+        <w:rPr>
+          <w:rFonts w:ascii="Consolas" w:hAnsi="Consolas" w:cs="Consolas"/>
+          <w:color w:val="008000"/>
+          <w:sz w:val="19"/>
+          <w:szCs w:val="19"/>
+          <w:lang w:val="en-CA"/>
+        </w:rPr>
+        <w:t>0- Close Parking</w:t>
+      </w:r>
+    </w:p>
+    <w:p>
+      <w:pPr>
+        <w:autoSpaceDE w:val="0"/>
+        <w:autoSpaceDN w:val="0"/>
+        <w:adjustRightInd w:val="0"/>
+        <w:spacing w:after="0" w:line="240" w:lineRule="auto"/>
+        <w:rPr>
+          <w:rFonts w:ascii="Consolas" w:hAnsi="Consolas" w:cs="Consolas"/>
+          <w:color w:val="000000"/>
+          <w:sz w:val="19"/>
+          <w:szCs w:val="19"/>
+          <w:lang w:val="en-CA"/>
+        </w:rPr>
+      </w:pPr>
+      <w:r>
+        <w:rPr>
+          <w:rFonts w:ascii="Consolas" w:hAnsi="Consolas" w:cs="Consolas"/>
+          <w:color w:val="008000"/>
+          <w:sz w:val="19"/>
+          <w:szCs w:val="19"/>
+          <w:lang w:val="en-CA"/>
+        </w:rPr>
+        <w:t xml:space="preserve">&gt; </w:t>
+      </w:r>
+      <w:r>
+        <w:rPr>
+          <w:rFonts w:ascii="Consolas" w:hAnsi="Consolas" w:cs="Consolas"/>
+          <w:b/>
+          <w:bCs/>
+          <w:color w:val="FF0000"/>
+          <w:sz w:val="20"/>
+          <w:szCs w:val="20"/>
+          <w:lang w:val="en-CA"/>
+        </w:rPr>
+        <w:t>2</w:t>
+      </w:r>
+    </w:p>
+    <w:p>
+      <w:pPr>
+        <w:autoSpaceDE w:val="0"/>
+        <w:autoSpaceDN w:val="0"/>
+        <w:adjustRightInd w:val="0"/>
+        <w:spacing w:after="0" w:line="240" w:lineRule="auto"/>
+        <w:rPr>
+          <w:rFonts w:ascii="Consolas" w:hAnsi="Consolas" w:cs="Consolas"/>
+          <w:color w:val="000000"/>
+          <w:sz w:val="19"/>
+          <w:szCs w:val="19"/>
+          <w:lang w:val="en-CA"/>
+        </w:rPr>
+      </w:pPr>
+      <w:r>
+        <w:rPr>
+          <w:rFonts w:ascii="Consolas" w:hAnsi="Consolas" w:cs="Consolas"/>
+          <w:color w:val="008000"/>
+          <w:sz w:val="19"/>
+          <w:szCs w:val="19"/>
+          <w:lang w:val="en-CA"/>
+        </w:rPr>
+        <w:t xml:space="preserve">Make and Model: </w:t>
+      </w:r>
+      <w:r>
+        <w:rPr>
+          <w:rFonts w:ascii="Consolas" w:hAnsi="Consolas" w:cs="Consolas"/>
+          <w:b/>
+          <w:bCs/>
+          <w:color w:val="FF0000"/>
+          <w:sz w:val="20"/>
+          <w:szCs w:val="20"/>
+          <w:lang w:val="en-CA"/>
+        </w:rPr>
+        <w:t>Honda Civic</w:t>
+      </w:r>
+    </w:p>
+    <w:p>
+      <w:pPr>
+        <w:autoSpaceDE w:val="0"/>
+        <w:autoSpaceDN w:val="0"/>
+        <w:adjustRightInd w:val="0"/>
+        <w:spacing w:after="0" w:line="240" w:lineRule="auto"/>
+        <w:rPr>
+          <w:rFonts w:ascii="Consolas" w:hAnsi="Consolas" w:cs="Consolas"/>
+          <w:b/>
+          <w:bCs/>
+          <w:color w:val="FF0000"/>
+          <w:sz w:val="20"/>
+          <w:szCs w:val="20"/>
+          <w:lang w:val="en-CA"/>
+        </w:rPr>
+      </w:pPr>
+      <w:r>
+        <w:rPr>
+          <w:rFonts w:ascii="Consolas" w:hAnsi="Consolas" w:cs="Consolas"/>
+          <w:color w:val="008000"/>
+          <w:sz w:val="19"/>
+          <w:szCs w:val="19"/>
+          <w:lang w:val="en-CA"/>
+        </w:rPr>
+        <w:t xml:space="preserve">License Plate: </w:t>
+      </w:r>
+      <w:r>
+        <w:rPr>
+          <w:rFonts w:ascii="Consolas" w:hAnsi="Consolas" w:cs="Consolas"/>
+          <w:b/>
+          <w:bCs/>
+          <w:color w:val="FF0000"/>
+          <w:sz w:val="20"/>
+          <w:szCs w:val="20"/>
+          <w:lang w:val="en-CA"/>
+        </w:rPr>
+        <w:t>QWE123</w:t>
+      </w:r>
+    </w:p>
+    <w:p>
+      <w:pPr>
+        <w:autoSpaceDE w:val="0"/>
+        <w:autoSpaceDN w:val="0"/>
+        <w:adjustRightInd w:val="0"/>
+        <w:spacing w:after="0" w:line="240" w:lineRule="auto"/>
+        <w:rPr>
+          <w:rFonts w:ascii="Consolas" w:hAnsi="Consolas" w:cs="Consolas"/>
+          <w:color w:val="000000"/>
+          <w:sz w:val="19"/>
+          <w:szCs w:val="19"/>
+          <w:lang w:val="en-CA"/>
+        </w:rPr>
+      </w:pPr>
+      <w:r>
+        <w:rPr>
+          <w:rFonts w:ascii="Consolas" w:hAnsi="Consolas" w:cs="Consolas"/>
+          <w:color w:val="008000"/>
+          <w:sz w:val="19"/>
+          <w:szCs w:val="19"/>
+          <w:lang w:val="en-CA"/>
+        </w:rPr>
+        <w:t>Your car is parked in spot number 3</w:t>
+      </w:r>
+    </w:p>
+    <w:p>
+      <w:pPr>
+        <w:autoSpaceDE w:val="0"/>
+        <w:autoSpaceDN w:val="0"/>
+        <w:adjustRightInd w:val="0"/>
+        <w:spacing w:after="0" w:line="240" w:lineRule="auto"/>
+        <w:rPr>
+          <w:rFonts w:ascii="Consolas" w:hAnsi="Consolas" w:cs="Consolas"/>
+          <w:color w:val="000000"/>
+          <w:sz w:val="19"/>
+          <w:szCs w:val="19"/>
+          <w:lang w:val="en-CA"/>
+        </w:rPr>
+      </w:pPr>
+      <w:r>
+        <w:rPr>
+          <w:rFonts w:ascii="Consolas" w:hAnsi="Consolas" w:cs="Consolas"/>
+          <w:color w:val="008000"/>
+          <w:sz w:val="19"/>
+          <w:szCs w:val="19"/>
+          <w:lang w:val="en-CA"/>
+        </w:rPr>
+        <w:t>1- Open Parking</w:t>
+      </w:r>
+    </w:p>
+    <w:p>
+      <w:pPr>
+        <w:autoSpaceDE w:val="0"/>
+        <w:autoSpaceDN w:val="0"/>
+        <w:adjustRightInd w:val="0"/>
+        <w:spacing w:after="0" w:line="240" w:lineRule="auto"/>
+        <w:rPr>
+          <w:rFonts w:ascii="Consolas" w:hAnsi="Consolas" w:cs="Consolas"/>
+          <w:color w:val="000000"/>
+          <w:sz w:val="19"/>
+          <w:szCs w:val="19"/>
+          <w:lang w:val="en-CA"/>
+        </w:rPr>
+      </w:pPr>
+      <w:r>
+        <w:rPr>
+          <w:rFonts w:ascii="Consolas" w:hAnsi="Consolas" w:cs="Consolas"/>
+          <w:color w:val="008000"/>
+          <w:sz w:val="19"/>
+          <w:szCs w:val="19"/>
+          <w:lang w:val="en-CA"/>
+        </w:rPr>
+        <w:t>2- Park A Car</w:t>
+      </w:r>
+    </w:p>
+    <w:p>
+      <w:pPr>
+        <w:autoSpaceDE w:val="0"/>
+        <w:autoSpaceDN w:val="0"/>
+        <w:adjustRightInd w:val="0"/>
+        <w:spacing w:after="0" w:line="240" w:lineRule="auto"/>
+        <w:rPr>
+          <w:rFonts w:ascii="Consolas" w:hAnsi="Consolas" w:cs="Consolas"/>
+          <w:color w:val="000000"/>
+          <w:sz w:val="19"/>
+          <w:szCs w:val="19"/>
+          <w:lang w:val="en-CA"/>
+        </w:rPr>
+      </w:pPr>
+      <w:r>
+        <w:rPr>
+          <w:rFonts w:ascii="Consolas" w:hAnsi="Consolas" w:cs="Consolas"/>
+          <w:color w:val="008000"/>
+          <w:sz w:val="19"/>
+          <w:szCs w:val="19"/>
+          <w:lang w:val="en-CA"/>
+        </w:rPr>
+        <w:t>3- Return A Car</w:t>
+      </w:r>
+    </w:p>
+    <w:p>
+      <w:pPr>
+        <w:autoSpaceDE w:val="0"/>
+        <w:autoSpaceDN w:val="0"/>
+        <w:adjustRightInd w:val="0"/>
+        <w:spacing w:after="0" w:line="240" w:lineRule="auto"/>
+        <w:rPr>
+          <w:rFonts w:ascii="Consolas" w:hAnsi="Consolas" w:cs="Consolas"/>
+          <w:color w:val="000000"/>
+          <w:sz w:val="19"/>
+          <w:szCs w:val="19"/>
+          <w:lang w:val="en-CA"/>
+        </w:rPr>
+      </w:pPr>
+      <w:r>
+        <w:rPr>
+          <w:rFonts w:ascii="Consolas" w:hAnsi="Consolas" w:cs="Consolas"/>
+          <w:color w:val="008000"/>
+          <w:sz w:val="19"/>
+          <w:szCs w:val="19"/>
+          <w:lang w:val="en-CA"/>
+        </w:rPr>
+        <w:t>0- Close Parking</w:t>
+      </w:r>
+    </w:p>
+    <w:p>
+      <w:pPr>
+        <w:autoSpaceDE w:val="0"/>
+        <w:autoSpaceDN w:val="0"/>
+        <w:adjustRightInd w:val="0"/>
+        <w:spacing w:after="0" w:line="240" w:lineRule="auto"/>
+        <w:rPr>
+          <w:rFonts w:ascii="Consolas" w:hAnsi="Consolas" w:cs="Consolas"/>
+          <w:color w:val="000000"/>
+          <w:sz w:val="19"/>
+          <w:szCs w:val="19"/>
+          <w:lang w:val="en-CA"/>
+        </w:rPr>
+      </w:pPr>
+      <w:r>
+        <w:rPr>
+          <w:rFonts w:ascii="Consolas" w:hAnsi="Consolas" w:cs="Consolas"/>
+          <w:color w:val="008000"/>
+          <w:sz w:val="19"/>
+          <w:szCs w:val="19"/>
+          <w:lang w:val="en-CA"/>
+        </w:rPr>
+        <w:t xml:space="preserve">&gt; </w:t>
+      </w:r>
+      <w:r>
+        <w:rPr>
+          <w:rFonts w:ascii="Consolas" w:hAnsi="Consolas" w:cs="Consolas"/>
+          <w:b/>
+          <w:bCs/>
+          <w:color w:val="FF0000"/>
+          <w:sz w:val="20"/>
+          <w:szCs w:val="20"/>
+          <w:lang w:val="en-CA"/>
+        </w:rPr>
+        <w:t>2</w:t>
+      </w:r>
+    </w:p>
+    <w:p>
+      <w:pPr>
+        <w:autoSpaceDE w:val="0"/>
+        <w:autoSpaceDN w:val="0"/>
+        <w:adjustRightInd w:val="0"/>
+        <w:spacing w:after="0" w:line="240" w:lineRule="auto"/>
+        <w:rPr>
+          <w:rFonts w:ascii="Consolas" w:hAnsi="Consolas" w:cs="Consolas"/>
+          <w:color w:val="000000"/>
+          <w:sz w:val="19"/>
+          <w:szCs w:val="19"/>
+          <w:lang w:val="en-CA"/>
+        </w:rPr>
+      </w:pPr>
+      <w:r>
+        <w:rPr>
+          <w:rFonts w:ascii="Consolas" w:hAnsi="Consolas" w:cs="Consolas"/>
+          <w:color w:val="008000"/>
+          <w:sz w:val="19"/>
+          <w:szCs w:val="19"/>
+          <w:lang w:val="en-CA"/>
+        </w:rPr>
+        <w:t>Sorry Parking is full!</w:t>
+      </w:r>
+    </w:p>
+    <w:p>
+      <w:pPr>
+        <w:autoSpaceDE w:val="0"/>
+        <w:autoSpaceDN w:val="0"/>
+        <w:adjustRightInd w:val="0"/>
+        <w:spacing w:after="0" w:line="240" w:lineRule="auto"/>
+        <w:rPr>
+          <w:rFonts w:ascii="Consolas" w:hAnsi="Consolas" w:cs="Consolas"/>
+          <w:color w:val="000000"/>
+          <w:sz w:val="19"/>
+          <w:szCs w:val="19"/>
+          <w:lang w:val="en-CA"/>
+        </w:rPr>
+      </w:pPr>
+      <w:r>
+        <w:rPr>
+          <w:rFonts w:ascii="Consolas" w:hAnsi="Consolas" w:cs="Consolas"/>
+          <w:color w:val="008000"/>
+          <w:sz w:val="19"/>
+          <w:szCs w:val="19"/>
+          <w:lang w:val="en-CA"/>
+        </w:rPr>
+        <w:t>1- Open Parking</w:t>
+      </w:r>
+    </w:p>
+    <w:p>
+      <w:pPr>
+        <w:autoSpaceDE w:val="0"/>
+        <w:autoSpaceDN w:val="0"/>
+        <w:adjustRightInd w:val="0"/>
+        <w:spacing w:after="0" w:line="240" w:lineRule="auto"/>
+        <w:rPr>
+          <w:rFonts w:ascii="Consolas" w:hAnsi="Consolas" w:cs="Consolas"/>
+          <w:color w:val="000000"/>
+          <w:sz w:val="19"/>
+          <w:szCs w:val="19"/>
+          <w:lang w:val="en-CA"/>
+        </w:rPr>
+      </w:pPr>
+      <w:r>
+        <w:rPr>
+          <w:rFonts w:ascii="Consolas" w:hAnsi="Consolas" w:cs="Consolas"/>
+          <w:color w:val="008000"/>
+          <w:sz w:val="19"/>
+          <w:szCs w:val="19"/>
+          <w:lang w:val="en-CA"/>
+        </w:rPr>
+        <w:t>2- Park A Car</w:t>
+      </w:r>
+    </w:p>
+    <w:p>
+      <w:pPr>
+        <w:autoSpaceDE w:val="0"/>
+        <w:autoSpaceDN w:val="0"/>
+        <w:adjustRightInd w:val="0"/>
+        <w:spacing w:after="0" w:line="240" w:lineRule="auto"/>
+        <w:rPr>
+          <w:rFonts w:ascii="Consolas" w:hAnsi="Consolas" w:cs="Consolas"/>
+          <w:color w:val="000000"/>
+          <w:sz w:val="19"/>
+          <w:szCs w:val="19"/>
+          <w:lang w:val="en-CA"/>
+        </w:rPr>
+      </w:pPr>
+      <w:r>
+        <w:rPr>
+          <w:rFonts w:ascii="Consolas" w:hAnsi="Consolas" w:cs="Consolas"/>
+          <w:color w:val="008000"/>
+          <w:sz w:val="19"/>
+          <w:szCs w:val="19"/>
+          <w:lang w:val="en-CA"/>
+        </w:rPr>
+        <w:t>3- Return A Car</w:t>
+      </w:r>
+    </w:p>
+    <w:p>
+      <w:pPr>
+        <w:autoSpaceDE w:val="0"/>
+        <w:autoSpaceDN w:val="0"/>
+        <w:adjustRightInd w:val="0"/>
+        <w:spacing w:after="0" w:line="240" w:lineRule="auto"/>
+        <w:rPr>
+          <w:rFonts w:ascii="Consolas" w:hAnsi="Consolas" w:cs="Consolas"/>
+          <w:color w:val="000000"/>
+          <w:sz w:val="19"/>
+          <w:szCs w:val="19"/>
+          <w:lang w:val="en-CA"/>
+        </w:rPr>
+      </w:pPr>
+      <w:r>
+        <w:rPr>
+          <w:rFonts w:ascii="Consolas" w:hAnsi="Consolas" w:cs="Consolas"/>
+          <w:color w:val="008000"/>
+          <w:sz w:val="19"/>
+          <w:szCs w:val="19"/>
+          <w:lang w:val="en-CA"/>
+        </w:rPr>
+        <w:t>0- Close Parking</w:t>
+      </w:r>
+    </w:p>
+    <w:p>
+      <w:pPr>
+        <w:autoSpaceDE w:val="0"/>
+        <w:autoSpaceDN w:val="0"/>
+        <w:adjustRightInd w:val="0"/>
+        <w:spacing w:after="0" w:line="240" w:lineRule="auto"/>
+        <w:rPr>
+          <w:rFonts w:ascii="Consolas" w:hAnsi="Consolas" w:cs="Consolas"/>
+          <w:color w:val="000000"/>
+          <w:sz w:val="19"/>
+          <w:szCs w:val="19"/>
+          <w:lang w:val="en-CA"/>
+        </w:rPr>
+      </w:pPr>
+      <w:r>
+        <w:rPr>
+          <w:rFonts w:ascii="Consolas" w:hAnsi="Consolas" w:cs="Consolas"/>
+          <w:color w:val="008000"/>
+          <w:sz w:val="19"/>
+          <w:szCs w:val="19"/>
+          <w:lang w:val="en-CA"/>
+        </w:rPr>
+        <w:t xml:space="preserve">&gt; </w:t>
+      </w:r>
+      <w:r>
+        <w:rPr>
+          <w:rFonts w:ascii="Consolas" w:hAnsi="Consolas" w:cs="Consolas"/>
+          <w:b/>
+          <w:bCs/>
+          <w:color w:val="FF0000"/>
+          <w:sz w:val="20"/>
+          <w:szCs w:val="20"/>
+          <w:lang w:val="en-CA"/>
+        </w:rPr>
+        <w:t>3</w:t>
+      </w:r>
+    </w:p>
+    <w:p>
+      <w:pPr>
+        <w:autoSpaceDE w:val="0"/>
+        <w:autoSpaceDN w:val="0"/>
+        <w:adjustRightInd w:val="0"/>
+        <w:spacing w:after="0" w:line="240" w:lineRule="auto"/>
+        <w:rPr>
+          <w:rFonts w:ascii="Consolas" w:hAnsi="Consolas" w:cs="Consolas"/>
+          <w:color w:val="000000"/>
+          <w:sz w:val="19"/>
+          <w:szCs w:val="19"/>
+          <w:lang w:val="en-CA"/>
+        </w:rPr>
+      </w:pPr>
+      <w:r>
+        <w:rPr>
+          <w:rFonts w:ascii="Consolas" w:hAnsi="Consolas" w:cs="Consolas"/>
+          <w:color w:val="008000"/>
+          <w:sz w:val="19"/>
+          <w:szCs w:val="19"/>
+          <w:lang w:val="en-CA"/>
+        </w:rPr>
+        <w:t>What is your spot number?</w:t>
+      </w:r>
+    </w:p>
+    <w:p>
+      <w:pPr>
+        <w:autoSpaceDE w:val="0"/>
+        <w:autoSpaceDN w:val="0"/>
+        <w:adjustRightInd w:val="0"/>
+        <w:spacing w:after="0" w:line="240" w:lineRule="auto"/>
+        <w:rPr>
+          <w:rFonts w:ascii="Consolas" w:hAnsi="Consolas" w:cs="Consolas"/>
+          <w:b/>
+          <w:bCs/>
+          <w:color w:val="FF0000"/>
+          <w:sz w:val="20"/>
+          <w:szCs w:val="20"/>
+          <w:lang w:val="en-CA"/>
+        </w:rPr>
+      </w:pPr>
+      <w:r>
+        <w:rPr>
+          <w:rFonts w:ascii="Consolas" w:hAnsi="Consolas" w:cs="Consolas"/>
+          <w:color w:val="008000"/>
+          <w:sz w:val="19"/>
+          <w:szCs w:val="19"/>
+          <w:lang w:val="en-CA"/>
+        </w:rPr>
+        <w:t xml:space="preserve">&gt; </w:t>
+      </w:r>
+      <w:r>
+        <w:rPr>
+          <w:rFonts w:ascii="Consolas" w:hAnsi="Consolas" w:cs="Consolas"/>
+          <w:b/>
+          <w:bCs/>
+          <w:color w:val="FF0000"/>
+          <w:sz w:val="20"/>
+          <w:szCs w:val="20"/>
+          <w:lang w:val="en-CA"/>
+        </w:rPr>
+        <w:t>2</w:t>
+      </w:r>
+    </w:p>
+    <w:p>
+      <w:pPr>
+        <w:autoSpaceDE w:val="0"/>
+        <w:autoSpaceDN w:val="0"/>
+        <w:adjustRightInd w:val="0"/>
+        <w:spacing w:after="0" w:line="240" w:lineRule="auto"/>
+        <w:rPr>
+          <w:rFonts w:ascii="Consolas" w:hAnsi="Consolas" w:cs="Consolas"/>
+          <w:color w:val="000000"/>
+          <w:sz w:val="19"/>
+          <w:szCs w:val="19"/>
+          <w:lang w:val="en-CA"/>
+        </w:rPr>
+      </w:pPr>
+      <w:r>
+        <w:rPr>
+          <w:rFonts w:ascii="Consolas" w:hAnsi="Consolas" w:cs="Consolas"/>
+          <w:color w:val="008000"/>
+          <w:sz w:val="19"/>
+          <w:szCs w:val="19"/>
+          <w:lang w:val="en-CA"/>
+        </w:rPr>
+        <w:t>Returning Tesla Model 3, plate number: GVXT123</w:t>
+      </w:r>
+    </w:p>
+    <w:p>
+      <w:pPr>
+        <w:autoSpaceDE w:val="0"/>
+        <w:autoSpaceDN w:val="0"/>
+        <w:adjustRightInd w:val="0"/>
+        <w:spacing w:after="0" w:line="240" w:lineRule="auto"/>
+        <w:rPr>
+          <w:rFonts w:ascii="Consolas" w:hAnsi="Consolas" w:cs="Consolas"/>
+          <w:color w:val="000000"/>
+          <w:sz w:val="19"/>
+          <w:szCs w:val="19"/>
+          <w:lang w:val="en-CA"/>
+        </w:rPr>
+      </w:pPr>
+      <w:r>
+        <w:rPr>
+          <w:rFonts w:ascii="Consolas" w:hAnsi="Consolas" w:cs="Consolas"/>
+          <w:color w:val="008000"/>
+          <w:sz w:val="19"/>
+          <w:szCs w:val="19"/>
+          <w:lang w:val="en-CA"/>
+        </w:rPr>
+        <w:t>1- Open Parking</w:t>
+      </w:r>
+    </w:p>
+    <w:p>
+      <w:pPr>
+        <w:autoSpaceDE w:val="0"/>
+        <w:autoSpaceDN w:val="0"/>
+        <w:adjustRightInd w:val="0"/>
+        <w:spacing w:after="0" w:line="240" w:lineRule="auto"/>
+        <w:rPr>
+          <w:rFonts w:ascii="Consolas" w:hAnsi="Consolas" w:cs="Consolas"/>
+          <w:color w:val="000000"/>
+          <w:sz w:val="19"/>
+          <w:szCs w:val="19"/>
+          <w:lang w:val="en-CA"/>
+        </w:rPr>
+      </w:pPr>
+      <w:r>
+        <w:rPr>
+          <w:rFonts w:ascii="Consolas" w:hAnsi="Consolas" w:cs="Consolas"/>
+          <w:color w:val="008000"/>
+          <w:sz w:val="19"/>
+          <w:szCs w:val="19"/>
+          <w:lang w:val="en-CA"/>
+        </w:rPr>
+        <w:t>2- Park A Car</w:t>
+      </w:r>
+    </w:p>
+    <w:p>
+      <w:pPr>
+        <w:autoSpaceDE w:val="0"/>
+        <w:autoSpaceDN w:val="0"/>
+        <w:adjustRightInd w:val="0"/>
+        <w:spacing w:after="0" w:line="240" w:lineRule="auto"/>
+        <w:rPr>
+          <w:rFonts w:ascii="Consolas" w:hAnsi="Consolas" w:cs="Consolas"/>
+          <w:color w:val="000000"/>
+          <w:sz w:val="19"/>
+          <w:szCs w:val="19"/>
+          <w:lang w:val="en-CA"/>
+        </w:rPr>
+      </w:pPr>
+      <w:r>
+        <w:rPr>
+          <w:rFonts w:ascii="Consolas" w:hAnsi="Consolas" w:cs="Consolas"/>
+          <w:color w:val="008000"/>
+          <w:sz w:val="19"/>
+          <w:szCs w:val="19"/>
+          <w:lang w:val="en-CA"/>
+        </w:rPr>
+        <w:t>3- Return A Car</w:t>
+      </w:r>
+    </w:p>
+    <w:p>
+      <w:pPr>
+        <w:autoSpaceDE w:val="0"/>
+        <w:autoSpaceDN w:val="0"/>
+        <w:adjustRightInd w:val="0"/>
+        <w:spacing w:after="0" w:line="240" w:lineRule="auto"/>
+        <w:rPr>
+          <w:rFonts w:ascii="Consolas" w:hAnsi="Consolas" w:cs="Consolas"/>
+          <w:color w:val="000000"/>
+          <w:sz w:val="19"/>
+          <w:szCs w:val="19"/>
+          <w:lang w:val="en-CA"/>
+        </w:rPr>
+      </w:pPr>
+      <w:r>
+        <w:rPr>
+          <w:rFonts w:ascii="Consolas" w:hAnsi="Consolas" w:cs="Consolas"/>
+          <w:color w:val="008000"/>
+          <w:sz w:val="19"/>
+          <w:szCs w:val="19"/>
+          <w:lang w:val="en-CA"/>
+        </w:rPr>
+        <w:t>0- Close Parking</w:t>
+      </w:r>
+    </w:p>
+    <w:p>
+      <w:pPr>
+        <w:autoSpaceDE w:val="0"/>
+        <w:autoSpaceDN w:val="0"/>
+        <w:adjustRightInd w:val="0"/>
+        <w:spacing w:after="0" w:line="240" w:lineRule="auto"/>
+        <w:rPr>
+          <w:rFonts w:ascii="Consolas" w:hAnsi="Consolas" w:cs="Consolas"/>
+          <w:color w:val="000000"/>
+          <w:sz w:val="19"/>
+          <w:szCs w:val="19"/>
+          <w:lang w:val="en-CA"/>
+        </w:rPr>
+      </w:pPr>
+      <w:r>
+        <w:rPr>
+          <w:rFonts w:ascii="Consolas" w:hAnsi="Consolas" w:cs="Consolas"/>
+          <w:color w:val="008000"/>
+          <w:sz w:val="19"/>
+          <w:szCs w:val="19"/>
+          <w:lang w:val="en-CA"/>
+        </w:rPr>
+        <w:t xml:space="preserve">&gt; </w:t>
+      </w:r>
+      <w:r>
+        <w:rPr>
+          <w:rFonts w:ascii="Consolas" w:hAnsi="Consolas" w:cs="Consolas"/>
+          <w:b/>
+          <w:bCs/>
+          <w:color w:val="FF0000"/>
+          <w:sz w:val="20"/>
+          <w:szCs w:val="20"/>
+          <w:lang w:val="en-CA"/>
+        </w:rPr>
+        <w:t>0</w:t>
+      </w:r>
+    </w:p>
+    <w:p>
+      <w:pPr>
+        <w:autoSpaceDE w:val="0"/>
+        <w:autoSpaceDN w:val="0"/>
+        <w:adjustRightInd w:val="0"/>
+        <w:spacing w:after="0" w:line="240" w:lineRule="auto"/>
+        <w:rPr>
+          <w:rFonts w:ascii="Consolas" w:hAnsi="Consolas" w:cs="Consolas"/>
+          <w:color w:val="000000"/>
+          <w:sz w:val="19"/>
+          <w:szCs w:val="19"/>
+          <w:lang w:val="en-CA"/>
+        </w:rPr>
+      </w:pPr>
+      <w:r>
+        <w:rPr>
+          <w:rFonts w:ascii="Consolas" w:hAnsi="Consolas" w:cs="Consolas"/>
+          <w:color w:val="008000"/>
+          <w:sz w:val="19"/>
+          <w:szCs w:val="19"/>
+          <w:lang w:val="en-CA"/>
+        </w:rPr>
+        <w:t>Returning BMW 320, plate number: ABC123</w:t>
+      </w:r>
+    </w:p>
+    <w:p>
+      <w:pPr>
+        <w:autoSpaceDE w:val="0"/>
+        <w:autoSpaceDN w:val="0"/>
+        <w:adjustRightInd w:val="0"/>
+        <w:spacing w:after="0" w:line="240" w:lineRule="auto"/>
+      </w:pPr>
+      <w:r>
+        <w:rPr>
+          <w:rFonts w:ascii="Consolas" w:hAnsi="Consolas" w:cs="Consolas"/>
+          <w:color w:val="008000"/>
+          <w:sz w:val="19"/>
+          <w:szCs w:val="19"/>
+          <w:lang w:val="en-CA"/>
+        </w:rPr>
+        <w:t>Returning Honda Civic, plate number: QWE123</w:t>
+      </w:r>
+      <w:r>
+        <w:rPr>
+          <w:rFonts w:ascii="Consolas" w:hAnsi="Consolas" w:cs="Consolas"/>
+          <w:color w:val="008000"/>
+          <w:sz w:val="19"/>
+          <w:szCs w:val="19"/>
+          <w:lang w:val="en-CA"/>
         </w:rPr>
         <w:br/>
       </w:r>
       <w:r>
         <w:rPr>
+          <w:rFonts w:ascii="Consolas" w:hAnsi="Consolas" w:cs="Consolas"/>
+          <w:color w:val="008000"/>
+          <w:sz w:val="19"/>
+          <w:szCs w:val="19"/>
+          <w:lang w:val="en-CA"/>
+        </w:rPr>
+        <w:t>Parking is closed now! Goodbye...</w:t>
+      </w:r>
+      <w:r>
+        <w:rPr>
           <w:sz w:val="28"/>
           <w:szCs w:val="28"/>
         </w:rPr>
         <w:br/>
       </w:r>
       <w:r>
-        <w:t>DIY</w:t>
-      </w:r>
-      <w:r>
-        <w:t xml:space="preserve"> Submission</w:t>
+        <w:rPr>
+          <w:sz w:val="28"/>
+          <w:szCs w:val="28"/>
+        </w:rPr>
+        <w:br/>
+      </w:r>
+    </w:p>
+    <w:p>
+      <w:pPr>
+        <w:autoSpaceDE w:val="0"/>
+        <w:autoSpaceDN w:val="0"/>
+        <w:adjustRightInd w:val="0"/>
+        <w:spacing w:after="0" w:line="240" w:lineRule="auto"/>
+      </w:pPr>
+    </w:p>
+    <w:p>
+      <w:pPr>
+        <w:autoSpaceDE w:val="0"/>
+        <w:autoSpaceDN w:val="0"/>
+        <w:adjustRightInd w:val="0"/>
+        <w:spacing w:after="0" w:line="240" w:lineRule="auto"/>
+        <w:rPr>
+          <w:rFonts w:ascii="Cambria" w:eastAsia="Times New Roman" w:hAnsi="Cambria" w:cs="Arial"/>
+          <w:b/>
+          <w:bCs/>
+          <w:smallCaps/>
+          <w:color w:val="2E74B5" w:themeColor="accent1" w:themeShade="BF"/>
+          <w:sz w:val="36"/>
+          <w:szCs w:val="36"/>
+        </w:rPr>
+      </w:pPr>
+      <w:r>
+        <w:rPr>
+          <w:rFonts w:ascii="Cambria" w:eastAsia="Times New Roman" w:hAnsi="Cambria" w:cs="Arial"/>
+          <w:b/>
+          <w:bCs/>
+          <w:smallCaps/>
+          <w:color w:val="2E74B5" w:themeColor="accent1" w:themeShade="BF"/>
+          <w:sz w:val="36"/>
+          <w:szCs w:val="36"/>
+        </w:rPr>
+        <w:t>DIY Submission</w:t>
       </w:r>
     </w:p>
     <w:p>
@@ -22816,7 +24773,7 @@
       </w:pPr>
     </w:pPrDefault>
   </w:docDefaults>
-  <w:latentStyles w:defLockedState="0" w:defUIPriority="99" w:defSemiHidden="0" w:defUnhideWhenUsed="0" w:defQFormat="0" w:count="375">
+  <w:latentStyles w:defLockedState="0" w:defUIPriority="99" w:defSemiHidden="0" w:defUnhideWhenUsed="0" w:defQFormat="0" w:count="377">
     <w:lsdException w:name="Normal" w:uiPriority="0" w:qFormat="1"/>
     <w:lsdException w:name="heading 1" w:uiPriority="9" w:qFormat="1"/>
     <w:lsdException w:name="heading 2" w:semiHidden="1" w:uiPriority="9" w:unhideWhenUsed="1" w:qFormat="1"/>
@@ -22922,7 +24879,6 @@
     <w:lsdException w:name="HTML Sample" w:semiHidden="1" w:unhideWhenUsed="1"/>
     <w:lsdException w:name="HTML Typewriter" w:semiHidden="1" w:unhideWhenUsed="1"/>
     <w:lsdException w:name="HTML Variable" w:semiHidden="1" w:unhideWhenUsed="1"/>
-    <w:lsdException w:name="Normal Table" w:semiHidden="1" w:unhideWhenUsed="1"/>
     <w:lsdException w:name="annotation subject" w:semiHidden="1" w:unhideWhenUsed="1"/>
     <w:lsdException w:name="No List" w:semiHidden="1" w:unhideWhenUsed="1"/>
     <w:lsdException w:name="Outline List 1" w:semiHidden="1" w:unhideWhenUsed="1"/>
@@ -22968,11 +24924,9 @@
     <w:lsdException w:name="Table Subtle 1" w:semiHidden="1" w:unhideWhenUsed="1"/>
     <w:lsdException w:name="Table Subtle 2" w:semiHidden="1" w:unhideWhenUsed="1"/>
     <w:lsdException w:name="Table Web 1" w:semiHidden="1" w:unhideWhenUsed="1"/>
-    <w:lsdException w:name="Table Web 2" w:semiHidden="1" w:unhideWhenUsed="1"/>
     <w:lsdException w:name="Table Web 3" w:semiHidden="1" w:unhideWhenUsed="1"/>
     <w:lsdException w:name="Balloon Text" w:semiHidden="1" w:unhideWhenUsed="1"/>
     <w:lsdException w:name="Table Grid" w:uiPriority="39"/>
-    <w:lsdException w:name="Table Theme" w:semiHidden="1" w:unhideWhenUsed="1"/>
     <w:lsdException w:name="Placeholder Text" w:semiHidden="1"/>
     <w:lsdException w:name="No Spacing" w:uiPriority="1" w:qFormat="1"/>
     <w:lsdException w:name="Light Shading" w:uiPriority="60"/>
@@ -23192,6 +25146,8 @@
     <w:lsdException w:name="Smart Hyperlink" w:semiHidden="1" w:unhideWhenUsed="1"/>
     <w:lsdException w:name="Hashtag" w:semiHidden="1" w:unhideWhenUsed="1"/>
     <w:lsdException w:name="Unresolved Mention" w:semiHidden="1" w:unhideWhenUsed="1"/>
+    <w:lsdException w:name="Smart Link" w:semiHidden="1" w:unhideWhenUsed="1"/>
+    <w:lsdException w:name="Smart Link Error" w:semiHidden="1" w:unhideWhenUsed="1"/>
   </w:latentStyles>
   <w:style w:type="paragraph" w:default="1" w:styleId="Normal">
     <w:name w:val="Normal"/>
@@ -23780,7 +25736,7 @@
 </file>
 
 <file path=customXml/itemProps1.xml><?xml version="1.0" encoding="utf-8"?>
-<ds:datastoreItem xmlns:ds="http://schemas.openxmlformats.org/officeDocument/2006/customXml" ds:itemID="{E288A4CC-5B04-45DE-9B27-E48C4C04B758}">
+<ds:datastoreItem xmlns:ds="http://schemas.openxmlformats.org/officeDocument/2006/customXml" ds:itemID="{EA2B1CA0-7BC6-4796-874E-9ADA6F0BDBFA}">
   <ds:schemaRefs>
     <ds:schemaRef ds:uri="http://schemas.openxmlformats.org/officeDocument/2006/bibliography"/>
   </ds:schemaRefs>

</xml_diff>

<commit_message>
added License Plate entry to parkCar function
</commit_message>
<xml_diff>
--- a/WS02/Workshop-02.docx
+++ b/WS02/Workshop-02.docx
@@ -74,46 +74,76 @@
         <w:rPr>
           <w:rFonts w:ascii="Arial" w:hAnsi="Arial"/>
         </w:rPr>
-        <w:t>V0.</w:t>
+        <w:t>V</w:t>
       </w:r>
       <w:r>
         <w:rPr>
           <w:rFonts w:ascii="Arial" w:hAnsi="Arial"/>
         </w:rPr>
-        <w:t>9</w:t>
+        <w:t>1</w:t>
       </w:r>
       <w:r>
         <w:rPr>
           <w:rFonts w:ascii="Arial" w:hAnsi="Arial"/>
-        </w:rPr>
-        <w:t xml:space="preserve">1(Clarified DMA in </w:t>
-      </w:r>
-      <w:r>
-        <w:rPr>
-          <w:rFonts w:ascii="Consolas" w:hAnsi="Consolas" w:cs="Consolas"/>
-          <w:i/>
-          <w:iCs/>
-          <w:color w:val="000000"/>
-          <w:sz w:val="22"/>
-          <w:szCs w:val="22"/>
-          <w:lang w:val="en-CA"/>
-        </w:rPr>
-        <w:t>noOfStdsInSecs</w:t>
+          <w:sz w:val="20"/>
+          <w:szCs w:val="20"/>
+        </w:rPr>
+        <w:t>(</w:t>
+      </w:r>
+      <w:r>
+        <w:rPr>
+          <w:rFonts w:ascii="Arial" w:hAnsi="Arial"/>
+          <w:sz w:val="20"/>
+          <w:szCs w:val="20"/>
+        </w:rPr>
+        <w:t xml:space="preserve">added License Plate entry to </w:t>
+      </w:r>
+      <w:proofErr w:type="spellStart"/>
+      <w:r>
+        <w:rPr>
+          <w:rFonts w:ascii="Arial" w:hAnsi="Arial"/>
+          <w:sz w:val="20"/>
+          <w:szCs w:val="20"/>
+        </w:rPr>
+        <w:t>parkCar</w:t>
+      </w:r>
+      <w:proofErr w:type="spellEnd"/>
+      <w:r>
+        <w:rPr>
+          <w:rFonts w:ascii="Arial" w:hAnsi="Arial"/>
+          <w:sz w:val="20"/>
+          <w:szCs w:val="20"/>
+        </w:rPr>
+        <w:t xml:space="preserve"> </w:t>
+      </w:r>
+      <w:proofErr w:type="gramStart"/>
+      <w:r>
+        <w:rPr>
+          <w:rFonts w:ascii="Arial" w:hAnsi="Arial"/>
+          <w:sz w:val="20"/>
+          <w:szCs w:val="20"/>
+        </w:rPr>
+        <w:t xml:space="preserve">function </w:t>
+      </w:r>
+      <w:r>
+        <w:rPr>
+          <w:rFonts w:ascii="Arial" w:hAnsi="Arial"/>
+          <w:sz w:val="20"/>
+          <w:szCs w:val="20"/>
+        </w:rPr>
+        <w:t>)</w:t>
+      </w:r>
+      <w:proofErr w:type="gramEnd"/>
+      <w:r>
+        <w:rPr>
+          <w:rFonts w:ascii="Arial" w:hAnsi="Arial"/>
+          <w:sz w:val="20"/>
+          <w:szCs w:val="20"/>
+        </w:rPr>
+        <w:br/>
       </w:r>
       <w:bookmarkStart w:id="0" w:name="_GoBack"/>
       <w:bookmarkEnd w:id="0"/>
-      <w:r>
-        <w:rPr>
-          <w:rFonts w:ascii="Arial" w:hAnsi="Arial"/>
-        </w:rPr>
-        <w:t>)</w:t>
-      </w:r>
-      <w:r>
-        <w:rPr>
-          <w:rFonts w:ascii="Arial" w:hAnsi="Arial"/>
-        </w:rPr>
-        <w:br/>
-      </w:r>
       <w:r>
         <w:rPr>
           <w:rFonts w:ascii="Arial" w:hAnsi="Arial"/>
@@ -4127,6 +4157,7 @@
         </w:rPr>
         <w:t xml:space="preserve">in </w:t>
       </w:r>
+      <w:proofErr w:type="spellStart"/>
       <w:r>
         <w:rPr>
           <w:rFonts w:ascii="Consolas" w:hAnsi="Consolas" w:cs="Consolas"/>
@@ -4147,6 +4178,7 @@
         </w:rPr>
         <w:t>m_noOfStdsInSecs</w:t>
       </w:r>
+      <w:proofErr w:type="spellEnd"/>
       <w:r>
         <w:rPr>
           <w:rFonts w:cstheme="minorHAnsi"/>
@@ -13246,7 +13278,39 @@
           <w:sz w:val="28"/>
           <w:szCs w:val="28"/>
         </w:rPr>
-        <w:t xml:space="preserve"> section and add two modules called ParkingSpot and ParkingLot. </w:t>
+        <w:t xml:space="preserve"> section and add two modules called </w:t>
+      </w:r>
+      <w:proofErr w:type="spellStart"/>
+      <w:r>
+        <w:rPr>
+          <w:sz w:val="28"/>
+          <w:szCs w:val="28"/>
+        </w:rPr>
+        <w:t>ParkingSpot</w:t>
+      </w:r>
+      <w:proofErr w:type="spellEnd"/>
+      <w:r>
+        <w:rPr>
+          <w:sz w:val="28"/>
+          <w:szCs w:val="28"/>
+        </w:rPr>
+        <w:t xml:space="preserve"> and </w:t>
+      </w:r>
+      <w:proofErr w:type="spellStart"/>
+      <w:r>
+        <w:rPr>
+          <w:sz w:val="28"/>
+          <w:szCs w:val="28"/>
+        </w:rPr>
+        <w:t>ParkingLot</w:t>
+      </w:r>
+      <w:proofErr w:type="spellEnd"/>
+      <w:r>
+        <w:rPr>
+          <w:sz w:val="28"/>
+          <w:szCs w:val="28"/>
+        </w:rPr>
+        <w:t xml:space="preserve">. </w:t>
       </w:r>
     </w:p>
     <w:p>
@@ -13285,6 +13349,39 @@
     </w:p>
     <w:p>
       <w:pPr>
+        <w:pStyle w:val="Heading1"/>
+        <w:suppressAutoHyphens/>
+        <w:rPr>
+          <w:sz w:val="28"/>
+          <w:szCs w:val="28"/>
+        </w:rPr>
+      </w:pPr>
+      <w:proofErr w:type="spellStart"/>
+      <w:r>
+        <w:rPr>
+          <w:sz w:val="28"/>
+          <w:szCs w:val="28"/>
+        </w:rPr>
+        <w:t>ParkingSpot</w:t>
+      </w:r>
+      <w:proofErr w:type="spellEnd"/>
+      <w:r>
+        <w:rPr>
+          <w:sz w:val="28"/>
+          <w:szCs w:val="28"/>
+        </w:rPr>
+        <w:t xml:space="preserve"> module</w:t>
+      </w:r>
+      <w:r>
+        <w:rPr>
+          <w:sz w:val="28"/>
+          <w:szCs w:val="28"/>
+        </w:rPr>
+        <w:t>:</w:t>
+      </w:r>
+    </w:p>
+    <w:p>
+      <w:pPr>
         <w:suppressAutoHyphens/>
         <w:autoSpaceDE w:val="0"/>
         <w:autoSpaceDN w:val="0"/>
@@ -13300,33 +13397,6 @@
           <w:sz w:val="28"/>
           <w:szCs w:val="28"/>
         </w:rPr>
-        <w:t>ParkingSpot module</w:t>
-      </w:r>
-      <w:r>
-        <w:rPr>
-          <w:sz w:val="28"/>
-          <w:szCs w:val="28"/>
-        </w:rPr>
-        <w:t>:</w:t>
-      </w:r>
-    </w:p>
-    <w:p>
-      <w:pPr>
-        <w:suppressAutoHyphens/>
-        <w:autoSpaceDE w:val="0"/>
-        <w:autoSpaceDN w:val="0"/>
-        <w:adjustRightInd w:val="0"/>
-        <w:spacing w:after="120" w:line="240" w:lineRule="auto"/>
-        <w:rPr>
-          <w:sz w:val="28"/>
-          <w:szCs w:val="28"/>
-        </w:rPr>
-      </w:pPr>
-      <w:r>
-        <w:rPr>
-          <w:sz w:val="28"/>
-          <w:szCs w:val="28"/>
-        </w:rPr>
         <w:t>Cr</w:t>
       </w:r>
       <w:r>
@@ -13341,7 +13411,23 @@
           <w:sz w:val="28"/>
           <w:szCs w:val="28"/>
         </w:rPr>
-        <w:t>ate a structure called ParkingSpot with two member variables:</w:t>
+        <w:t xml:space="preserve">ate a structure called </w:t>
+      </w:r>
+      <w:proofErr w:type="spellStart"/>
+      <w:r>
+        <w:rPr>
+          <w:sz w:val="28"/>
+          <w:szCs w:val="28"/>
+        </w:rPr>
+        <w:t>ParkingSpot</w:t>
+      </w:r>
+      <w:proofErr w:type="spellEnd"/>
+      <w:r>
+        <w:rPr>
+          <w:sz w:val="28"/>
+          <w:szCs w:val="28"/>
+        </w:rPr>
+        <w:t xml:space="preserve"> with two member variables:</w:t>
       </w:r>
       <w:r>
         <w:rPr>
@@ -13391,35 +13477,28 @@
     </w:p>
     <w:p>
       <w:pPr>
-        <w:suppressAutoHyphens/>
-        <w:autoSpaceDE w:val="0"/>
-        <w:autoSpaceDN w:val="0"/>
-        <w:adjustRightInd w:val="0"/>
-        <w:spacing w:after="120" w:line="240" w:lineRule="auto"/>
-        <w:rPr>
-          <w:rFonts w:ascii="Consolas" w:hAnsi="Consolas" w:cs="Consolas"/>
-          <w:color w:val="0000FF"/>
-          <w:sz w:val="24"/>
-          <w:szCs w:val="24"/>
-          <w:lang w:val="en-CA"/>
-        </w:rPr>
-      </w:pPr>
-      <w:r>
-        <w:rPr>
-          <w:sz w:val="28"/>
-          <w:szCs w:val="28"/>
-        </w:rPr>
-        <w:t>ParkingSpot module functions:</w:t>
-      </w:r>
-      <w:r>
-        <w:rPr>
-          <w:rFonts w:ascii="Consolas" w:hAnsi="Consolas" w:cs="Consolas"/>
-          <w:color w:val="0000FF"/>
-          <w:sz w:val="24"/>
-          <w:szCs w:val="24"/>
-          <w:lang w:val="en-CA"/>
-        </w:rPr>
-        <w:t xml:space="preserve"> </w:t>
+        <w:pStyle w:val="Heading1"/>
+        <w:suppressAutoHyphens/>
+        <w:rPr>
+          <w:sz w:val="28"/>
+          <w:szCs w:val="28"/>
+        </w:rPr>
+      </w:pPr>
+      <w:proofErr w:type="spellStart"/>
+      <w:r>
+        <w:rPr>
+          <w:sz w:val="28"/>
+          <w:szCs w:val="28"/>
+        </w:rPr>
+        <w:t>ParkingSpot</w:t>
+      </w:r>
+      <w:proofErr w:type="spellEnd"/>
+      <w:r>
+        <w:rPr>
+          <w:sz w:val="28"/>
+          <w:szCs w:val="28"/>
+        </w:rPr>
+        <w:t xml:space="preserve"> module functions: </w:t>
       </w:r>
     </w:p>
     <w:p>
@@ -13716,7 +13795,23 @@
           <w:sz w:val="28"/>
           <w:szCs w:val="28"/>
         </w:rPr>
-        <w:t>returns true is make and model of the ParkingSpot is null.</w:t>
+        <w:t xml:space="preserve">returns true is make and model of the </w:t>
+      </w:r>
+      <w:proofErr w:type="spellStart"/>
+      <w:r>
+        <w:rPr>
+          <w:sz w:val="28"/>
+          <w:szCs w:val="28"/>
+        </w:rPr>
+        <w:t>ParkingSpot</w:t>
+      </w:r>
+      <w:proofErr w:type="spellEnd"/>
+      <w:r>
+        <w:rPr>
+          <w:sz w:val="28"/>
+          <w:szCs w:val="28"/>
+        </w:rPr>
+        <w:t xml:space="preserve"> is null.</w:t>
       </w:r>
     </w:p>
     <w:p>
@@ -13950,6 +14045,7 @@
         </w:rPr>
         <w:t xml:space="preserve"> </w:t>
       </w:r>
+      <w:proofErr w:type="spellStart"/>
       <w:r>
         <w:rPr>
           <w:rFonts w:ascii="Consolas" w:hAnsi="Consolas" w:cs="Consolas"/>
@@ -13960,6 +14056,7 @@
         </w:rPr>
         <w:t>ParkingSpot</w:t>
       </w:r>
+      <w:proofErr w:type="spellEnd"/>
       <w:r>
         <w:rPr>
           <w:rFonts w:ascii="Consolas" w:hAnsi="Consolas" w:cs="Consolas"/>
@@ -14226,14 +14323,213 @@
           <w:sz w:val="28"/>
           <w:szCs w:val="28"/>
         </w:rPr>
+        <w:t xml:space="preserve">Then it will print: </w:t>
+      </w:r>
+      <w:r>
+        <w:rPr>
+          <w:rFonts w:ascii="Consolas" w:hAnsi="Consolas" w:cs="Consolas"/>
+          <w:color w:val="A31515"/>
+          <w:sz w:val="24"/>
+          <w:szCs w:val="24"/>
+          <w:lang w:val="en-CA"/>
+        </w:rPr>
+        <w:t>"</w:t>
+      </w:r>
+      <w:r>
+        <w:rPr>
+          <w:rFonts w:ascii="Consolas" w:hAnsi="Consolas" w:cs="Consolas"/>
+          <w:color w:val="A31515"/>
+          <w:sz w:val="24"/>
+          <w:szCs w:val="24"/>
+          <w:lang w:val="en-CA"/>
+        </w:rPr>
+        <w:t>License Plate:</w:t>
+      </w:r>
+      <w:r>
+        <w:rPr>
+          <w:rFonts w:ascii="Consolas" w:hAnsi="Consolas" w:cs="Consolas"/>
+          <w:color w:val="A31515"/>
+          <w:sz w:val="24"/>
+          <w:szCs w:val="24"/>
+          <w:lang w:val="en-CA"/>
+        </w:rPr>
+        <w:t xml:space="preserve"> </w:t>
+      </w:r>
+      <w:r>
+        <w:rPr>
+          <w:rFonts w:ascii="Consolas" w:hAnsi="Consolas" w:cs="Consolas"/>
+          <w:color w:val="A31515"/>
+          <w:sz w:val="24"/>
+          <w:szCs w:val="24"/>
+          <w:lang w:val="en-CA"/>
+        </w:rPr>
+        <w:t>"</w:t>
+      </w:r>
+    </w:p>
+    <w:p>
+      <w:pPr>
+        <w:suppressAutoHyphens/>
+        <w:autoSpaceDE w:val="0"/>
+        <w:autoSpaceDN w:val="0"/>
+        <w:adjustRightInd w:val="0"/>
+        <w:spacing w:after="120" w:line="240" w:lineRule="auto"/>
+        <w:rPr>
+          <w:rFonts w:ascii="Cambria" w:eastAsia="Times New Roman" w:hAnsi="Cambria" w:cs="Arial"/>
+          <w:b/>
+          <w:bCs/>
+          <w:smallCaps/>
+          <w:color w:val="2E74B5" w:themeColor="accent1" w:themeShade="BF"/>
+          <w:sz w:val="28"/>
+          <w:szCs w:val="28"/>
+        </w:rPr>
+      </w:pPr>
+      <w:r>
+        <w:rPr>
+          <w:sz w:val="28"/>
+          <w:szCs w:val="28"/>
+        </w:rPr>
+        <w:t xml:space="preserve">Reads a string up to </w:t>
+      </w:r>
+      <w:r>
+        <w:rPr>
+          <w:sz w:val="28"/>
+          <w:szCs w:val="28"/>
+        </w:rPr>
+        <w:t>8</w:t>
+      </w:r>
+      <w:r>
+        <w:rPr>
+          <w:sz w:val="28"/>
+          <w:szCs w:val="28"/>
+        </w:rPr>
+        <w:t xml:space="preserve"> characters and stores it in the </w:t>
+      </w:r>
+      <w:r>
+        <w:rPr>
+          <w:sz w:val="28"/>
+          <w:szCs w:val="28"/>
+        </w:rPr>
+        <w:t>license plate</w:t>
+      </w:r>
+      <w:r>
+        <w:rPr>
+          <w:sz w:val="28"/>
+          <w:szCs w:val="28"/>
+        </w:rPr>
+        <w:t>.</w:t>
+      </w:r>
+      <w:r>
+        <w:rPr>
+          <w:sz w:val="28"/>
+          <w:szCs w:val="28"/>
+        </w:rPr>
         <w:br/>
-      </w:r>
-      <w:r>
-        <w:rPr>
-          <w:sz w:val="28"/>
-          <w:szCs w:val="28"/>
-        </w:rPr>
-        <w:t>ParkingLot module:</w:t>
+        <w:t>If the length is too long it will show the following error message:</w:t>
+      </w:r>
+      <w:r>
+        <w:rPr>
+          <w:sz w:val="28"/>
+          <w:szCs w:val="28"/>
+        </w:rPr>
+        <w:br/>
+      </w:r>
+      <w:r>
+        <w:rPr>
+          <w:rFonts w:ascii="Consolas" w:hAnsi="Consolas" w:cs="Consolas"/>
+          <w:color w:val="A31515"/>
+          <w:lang w:val="en-CA"/>
+        </w:rPr>
+        <w:t xml:space="preserve">"Too long, </w:t>
+      </w:r>
+      <w:r>
+        <w:rPr>
+          <w:rFonts w:ascii="Consolas" w:hAnsi="Consolas" w:cs="Consolas"/>
+          <w:color w:val="A31515"/>
+          <w:lang w:val="en-CA"/>
+        </w:rPr>
+        <w:t>License Plate</w:t>
+      </w:r>
+      <w:r>
+        <w:rPr>
+          <w:rFonts w:ascii="Consolas" w:hAnsi="Consolas" w:cs="Consolas"/>
+          <w:color w:val="A31515"/>
+          <w:lang w:val="en-CA"/>
+        </w:rPr>
+        <w:t xml:space="preserve"> must be shorter than </w:t>
+      </w:r>
+      <w:r>
+        <w:rPr>
+          <w:rFonts w:ascii="Consolas" w:hAnsi="Consolas" w:cs="Consolas"/>
+          <w:color w:val="A31515"/>
+          <w:lang w:val="en-CA"/>
+        </w:rPr>
+        <w:t>8</w:t>
+      </w:r>
+      <w:r>
+        <w:rPr>
+          <w:rFonts w:ascii="Consolas" w:hAnsi="Consolas" w:cs="Consolas"/>
+          <w:color w:val="A31515"/>
+          <w:lang w:val="en-CA"/>
+        </w:rPr>
+        <w:t xml:space="preserve"> characters\</w:t>
+      </w:r>
+      <w:proofErr w:type="spellStart"/>
+      <w:r>
+        <w:rPr>
+          <w:rFonts w:ascii="Consolas" w:hAnsi="Consolas" w:cs="Consolas"/>
+          <w:color w:val="A31515"/>
+          <w:lang w:val="en-CA"/>
+        </w:rPr>
+        <w:t>nRedo</w:t>
+      </w:r>
+      <w:proofErr w:type="spellEnd"/>
+      <w:r>
+        <w:rPr>
+          <w:rFonts w:ascii="Consolas" w:hAnsi="Consolas" w:cs="Consolas"/>
+          <w:color w:val="A31515"/>
+          <w:lang w:val="en-CA"/>
+        </w:rPr>
+        <w:t xml:space="preserve"> Entry: "</w:t>
+      </w:r>
+      <w:r>
+        <w:rPr>
+          <w:sz w:val="28"/>
+          <w:szCs w:val="28"/>
+        </w:rPr>
+        <w:br/>
+      </w:r>
+      <w:r>
+        <w:rPr>
+          <w:sz w:val="28"/>
+          <w:szCs w:val="28"/>
+        </w:rPr>
+        <w:br/>
+      </w:r>
+      <w:proofErr w:type="spellStart"/>
+      <w:r>
+        <w:rPr>
+          <w:rFonts w:ascii="Cambria" w:eastAsia="Times New Roman" w:hAnsi="Cambria" w:cs="Arial"/>
+          <w:b/>
+          <w:bCs/>
+          <w:smallCaps/>
+          <w:color w:val="2E74B5" w:themeColor="accent1" w:themeShade="BF"/>
+          <w:sz w:val="28"/>
+          <w:szCs w:val="28"/>
+        </w:rPr>
+        <w:t>ParkingLot</w:t>
+      </w:r>
+      <w:proofErr w:type="spellEnd"/>
+      <w:r>
+        <w:rPr>
+          <w:rFonts w:ascii="Cambria" w:eastAsia="Times New Roman" w:hAnsi="Cambria" w:cs="Arial"/>
+          <w:b/>
+          <w:bCs/>
+          <w:smallCaps/>
+          <w:color w:val="2E74B5" w:themeColor="accent1" w:themeShade="BF"/>
+          <w:sz w:val="28"/>
+          <w:szCs w:val="28"/>
+        </w:rPr>
+        <w:t xml:space="preserve"> module:</w:t>
       </w:r>
     </w:p>
     <w:p>
@@ -14253,7 +14549,23 @@
           <w:sz w:val="28"/>
           <w:szCs w:val="28"/>
         </w:rPr>
-        <w:t>Create a structure called ParkingLot with two member variables:</w:t>
+        <w:t xml:space="preserve">Create a structure called </w:t>
+      </w:r>
+      <w:proofErr w:type="spellStart"/>
+      <w:r>
+        <w:rPr>
+          <w:sz w:val="28"/>
+          <w:szCs w:val="28"/>
+        </w:rPr>
+        <w:t>ParkingLot</w:t>
+      </w:r>
+      <w:proofErr w:type="spellEnd"/>
+      <w:r>
+        <w:rPr>
+          <w:sz w:val="28"/>
+          <w:szCs w:val="28"/>
+        </w:rPr>
+        <w:t xml:space="preserve"> with two member variables:</w:t>
       </w:r>
       <w:r>
         <w:rPr>
@@ -14261,7 +14573,39 @@
           <w:szCs w:val="28"/>
         </w:rPr>
         <w:br/>
-        <w:t>An integer holding the number of ParkingSpots in the ParkingLot.</w:t>
+        <w:t xml:space="preserve">An integer holding the number of </w:t>
+      </w:r>
+      <w:proofErr w:type="spellStart"/>
+      <w:r>
+        <w:rPr>
+          <w:sz w:val="28"/>
+          <w:szCs w:val="28"/>
+        </w:rPr>
+        <w:t>ParkingSpots</w:t>
+      </w:r>
+      <w:proofErr w:type="spellEnd"/>
+      <w:r>
+        <w:rPr>
+          <w:sz w:val="28"/>
+          <w:szCs w:val="28"/>
+        </w:rPr>
+        <w:t xml:space="preserve"> in the </w:t>
+      </w:r>
+      <w:proofErr w:type="spellStart"/>
+      <w:r>
+        <w:rPr>
+          <w:sz w:val="28"/>
+          <w:szCs w:val="28"/>
+        </w:rPr>
+        <w:t>ParkingLot</w:t>
+      </w:r>
+      <w:proofErr w:type="spellEnd"/>
+      <w:r>
+        <w:rPr>
+          <w:sz w:val="28"/>
+          <w:szCs w:val="28"/>
+        </w:rPr>
+        <w:t>.</w:t>
       </w:r>
       <w:r>
         <w:rPr>
@@ -14269,8 +14613,33 @@
           <w:szCs w:val="28"/>
         </w:rPr>
         <w:br/>
-        <w:t>A ParkingSpot pointer to dynamically hold an array of ParkingSpots</w:t>
-      </w:r>
+        <w:t xml:space="preserve">A </w:t>
+      </w:r>
+      <w:proofErr w:type="spellStart"/>
+      <w:r>
+        <w:rPr>
+          <w:sz w:val="28"/>
+          <w:szCs w:val="28"/>
+        </w:rPr>
+        <w:t>ParkingSpot</w:t>
+      </w:r>
+      <w:proofErr w:type="spellEnd"/>
+      <w:r>
+        <w:rPr>
+          <w:sz w:val="28"/>
+          <w:szCs w:val="28"/>
+        </w:rPr>
+        <w:t xml:space="preserve"> pointer to dynamically hold an array of </w:t>
+      </w:r>
+      <w:proofErr w:type="spellStart"/>
+      <w:r>
+        <w:rPr>
+          <w:sz w:val="28"/>
+          <w:szCs w:val="28"/>
+        </w:rPr>
+        <w:t>ParkingSpots</w:t>
+      </w:r>
+      <w:proofErr w:type="spellEnd"/>
     </w:p>
     <w:p>
       <w:pPr>
@@ -14287,35 +14656,31 @@
     </w:p>
     <w:p>
       <w:pPr>
-        <w:suppressAutoHyphens/>
-        <w:autoSpaceDE w:val="0"/>
-        <w:autoSpaceDN w:val="0"/>
-        <w:adjustRightInd w:val="0"/>
-        <w:spacing w:after="120" w:line="240" w:lineRule="auto"/>
-        <w:rPr>
-          <w:rFonts w:ascii="Consolas" w:hAnsi="Consolas" w:cs="Consolas"/>
-          <w:color w:val="0000FF"/>
-          <w:sz w:val="24"/>
-          <w:szCs w:val="24"/>
-          <w:lang w:val="en-CA"/>
-        </w:rPr>
-      </w:pPr>
-      <w:r>
-        <w:rPr>
-          <w:sz w:val="28"/>
-          <w:szCs w:val="28"/>
-        </w:rPr>
-        <w:t>ParkingLot module functions:</w:t>
-      </w:r>
-      <w:r>
-        <w:rPr>
-          <w:rFonts w:ascii="Consolas" w:hAnsi="Consolas" w:cs="Consolas"/>
-          <w:color w:val="0000FF"/>
-          <w:sz w:val="24"/>
-          <w:szCs w:val="24"/>
-          <w:lang w:val="en-CA"/>
-        </w:rPr>
-        <w:t xml:space="preserve"> </w:t>
+        <w:pStyle w:val="Heading1"/>
+        <w:suppressAutoHyphens/>
+        <w:rPr>
+          <w:color w:val="FF0000"/>
+          <w:sz w:val="28"/>
+          <w:szCs w:val="28"/>
+        </w:rPr>
+      </w:pPr>
+      <w:proofErr w:type="spellStart"/>
+      <w:r>
+        <w:rPr>
+          <w:color w:val="FF0000"/>
+          <w:sz w:val="28"/>
+          <w:szCs w:val="28"/>
+        </w:rPr>
+        <w:t>ParkingLot</w:t>
+      </w:r>
+      <w:proofErr w:type="spellEnd"/>
+      <w:r>
+        <w:rPr>
+          <w:color w:val="FF0000"/>
+          <w:sz w:val="28"/>
+          <w:szCs w:val="28"/>
+        </w:rPr>
+        <w:t xml:space="preserve"> module functions: </w:t>
       </w:r>
     </w:p>
     <w:p>
@@ -14660,7 +15025,23 @@
           <w:sz w:val="28"/>
           <w:szCs w:val="28"/>
         </w:rPr>
-        <w:t xml:space="preserve">returns true the ParkingSpot </w:t>
+        <w:t xml:space="preserve">returns true the </w:t>
+      </w:r>
+      <w:proofErr w:type="spellStart"/>
+      <w:r>
+        <w:rPr>
+          <w:sz w:val="28"/>
+          <w:szCs w:val="28"/>
+        </w:rPr>
+        <w:t>ParkingSpot</w:t>
+      </w:r>
+      <w:proofErr w:type="spellEnd"/>
+      <w:r>
+        <w:rPr>
+          <w:sz w:val="28"/>
+          <w:szCs w:val="28"/>
+        </w:rPr>
+        <w:t xml:space="preserve"> </w:t>
       </w:r>
       <w:r>
         <w:rPr>
@@ -14857,7 +15238,39 @@
           <w:sz w:val="28"/>
           <w:szCs w:val="28"/>
         </w:rPr>
-        <w:t xml:space="preserve"> and keeps the address in the ParkingSpot pointer of the ParkingLot structure.</w:t>
+        <w:t xml:space="preserve"> and keeps the address in the </w:t>
+      </w:r>
+      <w:proofErr w:type="spellStart"/>
+      <w:r>
+        <w:rPr>
+          <w:sz w:val="28"/>
+          <w:szCs w:val="28"/>
+        </w:rPr>
+        <w:t>ParkingSpot</w:t>
+      </w:r>
+      <w:proofErr w:type="spellEnd"/>
+      <w:r>
+        <w:rPr>
+          <w:sz w:val="28"/>
+          <w:szCs w:val="28"/>
+        </w:rPr>
+        <w:t xml:space="preserve"> pointer of the </w:t>
+      </w:r>
+      <w:proofErr w:type="spellStart"/>
+      <w:r>
+        <w:rPr>
+          <w:sz w:val="28"/>
+          <w:szCs w:val="28"/>
+        </w:rPr>
+        <w:t>ParkingLot</w:t>
+      </w:r>
+      <w:proofErr w:type="spellEnd"/>
+      <w:r>
+        <w:rPr>
+          <w:sz w:val="28"/>
+          <w:szCs w:val="28"/>
+        </w:rPr>
+        <w:t xml:space="preserve"> structure.</w:t>
       </w:r>
       <w:r>
         <w:rPr>
@@ -15375,6 +15788,7 @@
         </w:rPr>
         <w:t xml:space="preserve"> </w:t>
       </w:r>
+      <w:proofErr w:type="spellStart"/>
       <w:r>
         <w:rPr>
           <w:rFonts w:ascii="Consolas" w:hAnsi="Consolas" w:cs="Consolas"/>
@@ -15385,6 +15799,7 @@
         </w:rPr>
         <w:t>ParkingSpot</w:t>
       </w:r>
+      <w:proofErr w:type="spellEnd"/>
       <w:r>
         <w:rPr>
           <w:rFonts w:ascii="Consolas" w:hAnsi="Consolas" w:cs="Consolas"/>
@@ -15625,7 +16040,55 @@
           <w:sz w:val="28"/>
           <w:szCs w:val="28"/>
         </w:rPr>
-        <w:t>Goes through all the ParkingSpots and if any of them are is empty, it will return the car. Then it will delete the dynamic array of ParkingSpots and empty the ParkingLot.</w:t>
+        <w:t xml:space="preserve">Goes through all the </w:t>
+      </w:r>
+      <w:proofErr w:type="spellStart"/>
+      <w:r>
+        <w:rPr>
+          <w:sz w:val="28"/>
+          <w:szCs w:val="28"/>
+        </w:rPr>
+        <w:t>ParkingSpots</w:t>
+      </w:r>
+      <w:proofErr w:type="spellEnd"/>
+      <w:r>
+        <w:rPr>
+          <w:sz w:val="28"/>
+          <w:szCs w:val="28"/>
+        </w:rPr>
+        <w:t xml:space="preserve"> and if any of them are is empty, it will return the car. Then it will delete the dynamic array of </w:t>
+      </w:r>
+      <w:proofErr w:type="spellStart"/>
+      <w:r>
+        <w:rPr>
+          <w:sz w:val="28"/>
+          <w:szCs w:val="28"/>
+        </w:rPr>
+        <w:t>ParkingSpots</w:t>
+      </w:r>
+      <w:proofErr w:type="spellEnd"/>
+      <w:r>
+        <w:rPr>
+          <w:sz w:val="28"/>
+          <w:szCs w:val="28"/>
+        </w:rPr>
+        <w:t xml:space="preserve"> and empty the </w:t>
+      </w:r>
+      <w:proofErr w:type="spellStart"/>
+      <w:r>
+        <w:rPr>
+          <w:sz w:val="28"/>
+          <w:szCs w:val="28"/>
+        </w:rPr>
+        <w:t>ParkingLot</w:t>
+      </w:r>
+      <w:proofErr w:type="spellEnd"/>
+      <w:r>
+        <w:rPr>
+          <w:sz w:val="28"/>
+          <w:szCs w:val="28"/>
+        </w:rPr>
+        <w:t>.</w:t>
       </w:r>
     </w:p>
     <w:p>
@@ -15911,23 +16374,9 @@
           <w:szCs w:val="19"/>
           <w:lang w:val="en-CA"/>
         </w:rPr>
-        <w:t>// This is a parking application using the ParkingLot and</w:t>
-      </w:r>
-    </w:p>
-    <w:p>
-      <w:pPr>
-        <w:autoSpaceDE w:val="0"/>
-        <w:autoSpaceDN w:val="0"/>
-        <w:adjustRightInd w:val="0"/>
-        <w:spacing w:after="0" w:line="240" w:lineRule="auto"/>
-        <w:rPr>
-          <w:rFonts w:ascii="Consolas" w:hAnsi="Consolas" w:cs="Consolas"/>
-          <w:color w:val="000000"/>
-          <w:sz w:val="19"/>
-          <w:szCs w:val="19"/>
-          <w:lang w:val="en-CA"/>
-        </w:rPr>
-      </w:pPr>
+        <w:t xml:space="preserve">// This is a parking application using the </w:t>
+      </w:r>
+      <w:proofErr w:type="spellStart"/>
       <w:r>
         <w:rPr>
           <w:rFonts w:ascii="Consolas" w:hAnsi="Consolas" w:cs="Consolas"/>
@@ -15936,7 +16385,65 @@
           <w:szCs w:val="19"/>
           <w:lang w:val="en-CA"/>
         </w:rPr>
-        <w:t>// ParkingSpot modules of DIY section of the workshop.</w:t>
+        <w:t>ParkingLot</w:t>
+      </w:r>
+      <w:proofErr w:type="spellEnd"/>
+      <w:r>
+        <w:rPr>
+          <w:rFonts w:ascii="Consolas" w:hAnsi="Consolas" w:cs="Consolas"/>
+          <w:color w:val="008000"/>
+          <w:sz w:val="19"/>
+          <w:szCs w:val="19"/>
+          <w:lang w:val="en-CA"/>
+        </w:rPr>
+        <w:t xml:space="preserve"> and</w:t>
+      </w:r>
+    </w:p>
+    <w:p>
+      <w:pPr>
+        <w:autoSpaceDE w:val="0"/>
+        <w:autoSpaceDN w:val="0"/>
+        <w:adjustRightInd w:val="0"/>
+        <w:spacing w:after="0" w:line="240" w:lineRule="auto"/>
+        <w:rPr>
+          <w:rFonts w:ascii="Consolas" w:hAnsi="Consolas" w:cs="Consolas"/>
+          <w:color w:val="000000"/>
+          <w:sz w:val="19"/>
+          <w:szCs w:val="19"/>
+          <w:lang w:val="en-CA"/>
+        </w:rPr>
+      </w:pPr>
+      <w:r>
+        <w:rPr>
+          <w:rFonts w:ascii="Consolas" w:hAnsi="Consolas" w:cs="Consolas"/>
+          <w:color w:val="008000"/>
+          <w:sz w:val="19"/>
+          <w:szCs w:val="19"/>
+          <w:lang w:val="en-CA"/>
+        </w:rPr>
+        <w:t xml:space="preserve">// </w:t>
+      </w:r>
+      <w:proofErr w:type="spellStart"/>
+      <w:r>
+        <w:rPr>
+          <w:rFonts w:ascii="Consolas" w:hAnsi="Consolas" w:cs="Consolas"/>
+          <w:color w:val="008000"/>
+          <w:sz w:val="19"/>
+          <w:szCs w:val="19"/>
+          <w:lang w:val="en-CA"/>
+        </w:rPr>
+        <w:t>ParkingSpot</w:t>
+      </w:r>
+      <w:proofErr w:type="spellEnd"/>
+      <w:r>
+        <w:rPr>
+          <w:rFonts w:ascii="Consolas" w:hAnsi="Consolas" w:cs="Consolas"/>
+          <w:color w:val="008000"/>
+          <w:sz w:val="19"/>
+          <w:szCs w:val="19"/>
+          <w:lang w:val="en-CA"/>
+        </w:rPr>
+        <w:t xml:space="preserve"> modules of DIY section of the workshop.</w:t>
       </w:r>
     </w:p>
     <w:p>
@@ -24879,6 +25386,7 @@
     <w:lsdException w:name="HTML Sample" w:semiHidden="1" w:unhideWhenUsed="1"/>
     <w:lsdException w:name="HTML Typewriter" w:semiHidden="1" w:unhideWhenUsed="1"/>
     <w:lsdException w:name="HTML Variable" w:semiHidden="1" w:unhideWhenUsed="1"/>
+    <w:lsdException w:name="Normal Table" w:semiHidden="1" w:unhideWhenUsed="1"/>
     <w:lsdException w:name="annotation subject" w:semiHidden="1" w:unhideWhenUsed="1"/>
     <w:lsdException w:name="No List" w:semiHidden="1" w:unhideWhenUsed="1"/>
     <w:lsdException w:name="Outline List 1" w:semiHidden="1" w:unhideWhenUsed="1"/>
@@ -24924,9 +25432,11 @@
     <w:lsdException w:name="Table Subtle 1" w:semiHidden="1" w:unhideWhenUsed="1"/>
     <w:lsdException w:name="Table Subtle 2" w:semiHidden="1" w:unhideWhenUsed="1"/>
     <w:lsdException w:name="Table Web 1" w:semiHidden="1" w:unhideWhenUsed="1"/>
+    <w:lsdException w:name="Table Web 2" w:semiHidden="1" w:unhideWhenUsed="1"/>
     <w:lsdException w:name="Table Web 3" w:semiHidden="1" w:unhideWhenUsed="1"/>
     <w:lsdException w:name="Balloon Text" w:semiHidden="1" w:unhideWhenUsed="1"/>
     <w:lsdException w:name="Table Grid" w:uiPriority="39"/>
+    <w:lsdException w:name="Table Theme" w:semiHidden="1" w:unhideWhenUsed="1"/>
     <w:lsdException w:name="Placeholder Text" w:semiHidden="1"/>
     <w:lsdException w:name="No Spacing" w:uiPriority="1" w:qFormat="1"/>
     <w:lsdException w:name="Light Shading" w:uiPriority="60"/>
@@ -25736,7 +26246,7 @@
 </file>
 
 <file path=customXml/itemProps1.xml><?xml version="1.0" encoding="utf-8"?>
-<ds:datastoreItem xmlns:ds="http://schemas.openxmlformats.org/officeDocument/2006/customXml" ds:itemID="{EA2B1CA0-7BC6-4796-874E-9ADA6F0BDBFA}">
+<ds:datastoreItem xmlns:ds="http://schemas.openxmlformats.org/officeDocument/2006/customXml" ds:itemID="{63D7C1D2-1A32-4422-8363-88113F0608D3}">
   <ds:schemaRefs>
     <ds:schemaRef ds:uri="http://schemas.openxmlformats.org/officeDocument/2006/bibliography"/>
   </ds:schemaRefs>

</xml_diff>